<commit_message>
juhendi ja skripti parandused
</commit_message>
<xml_diff>
--- a/PostQre/Automaatkontrolli kasutamise juhend.docx
+++ b/PostQre/Automaatkontrolli kasutamise juhend.docx
@@ -47,7 +47,10 @@
         </w:numPr>
       </w:pPr>
       <w:r>
-        <w:t xml:space="preserve">Loo C kausta Temp </w:t>
+        <w:t>L</w:t>
+      </w:r>
+      <w:r>
+        <w:t xml:space="preserve">oo C </w:t>
       </w:r>
       <w:proofErr w:type="spellStart"/>
       <w:r>
@@ -55,7 +58,24 @@
       </w:r>
       <w:proofErr w:type="spellEnd"/>
       <w:r>
-        <w:t>.</w:t>
+        <w:t xml:space="preserve"> </w:t>
+      </w:r>
+      <w:proofErr w:type="spellStart"/>
+      <w:r>
+        <w:t>nimega</w:t>
+      </w:r>
+      <w:proofErr w:type="spellEnd"/>
+      <w:r>
+        <w:t xml:space="preserve"> </w:t>
+      </w:r>
+      <w:r>
+        <w:t>“</w:t>
+      </w:r>
+      <w:r>
+        <w:t>Temp</w:t>
+      </w:r>
+      <w:r>
+        <w:t xml:space="preserve">” </w:t>
       </w:r>
     </w:p>
     <w:p>
@@ -84,7 +104,10 @@
       </w:r>
       <w:proofErr w:type="spellStart"/>
       <w:r>
-        <w:t>moodle’ist</w:t>
+        <w:t>M</w:t>
+      </w:r>
+      <w:r>
+        <w:t>oodle’ist</w:t>
       </w:r>
       <w:proofErr w:type="spellEnd"/>
     </w:p>
@@ -170,7 +193,10 @@
       </w:r>
       <w:proofErr w:type="spellEnd"/>
       <w:r>
-        <w:t xml:space="preserve"> Temp kausta</w:t>
+        <w:t xml:space="preserve"> </w:t>
+      </w:r>
+      <w:r>
+        <w:t>kausta “Temp”</w:t>
       </w:r>
     </w:p>
     <w:p>
@@ -230,10 +256,7 @@
       </w:r>
       <w:proofErr w:type="spellEnd"/>
       <w:r>
-        <w:t xml:space="preserve"> </w:t>
-      </w:r>
-      <w:r>
-        <w:t xml:space="preserve">call </w:t>
+        <w:t xml:space="preserve"> call </w:t>
       </w:r>
       <w:proofErr w:type="spellStart"/>
       <w:r>
@@ -263,15 +286,21 @@
       </w:r>
       <w:proofErr w:type="spellEnd"/>
       <w:r>
-        <w:t xml:space="preserve"> versio</w:t>
+        <w:t xml:space="preserve"> </w:t>
+      </w:r>
+      <w:proofErr w:type="spellStart"/>
+      <w:r>
+        <w:t>versio</w:t>
       </w:r>
       <w:r>
         <w:t>o</w:t>
       </w:r>
-      <w:bookmarkStart w:id="0" w:name="_GoBack"/>
-      <w:bookmarkEnd w:id="0"/>
-      <w:r>
-        <w:t xml:space="preserve">n, </w:t>
+      <w:r>
+        <w:t>n</w:t>
+      </w:r>
+      <w:proofErr w:type="spellEnd"/>
+      <w:r>
+        <w:t xml:space="preserve">, </w:t>
       </w:r>
       <w:proofErr w:type="spellStart"/>
       <w:r>
@@ -326,6 +355,10 @@
         <w:ind w:left="360"/>
       </w:pPr>
       <w:r>
+        <w:rPr>
+          <w:noProof/>
+          <w:lang w:eastAsia="en-GB"/>
+        </w:rPr>
         <w:drawing>
           <wp:inline distT="0" distB="0" distL="0" distR="0" wp14:anchorId="000CD86C" wp14:editId="30762BAC">
             <wp:extent cx="5731510" cy="966470"/>
@@ -395,6 +428,62 @@
       </w:pPr>
       <w:proofErr w:type="spellStart"/>
       <w:r>
+        <w:t>Lae</w:t>
+      </w:r>
+      <w:proofErr w:type="spellEnd"/>
+      <w:r>
+        <w:t xml:space="preserve"> </w:t>
+      </w:r>
+      <w:proofErr w:type="spellStart"/>
+      <w:r>
+        <w:t>alla</w:t>
+      </w:r>
+      <w:proofErr w:type="spellEnd"/>
+      <w:r>
+        <w:t xml:space="preserve"> </w:t>
+      </w:r>
+      <w:proofErr w:type="spellStart"/>
+      <w:r>
+        <w:t>tudengi</w:t>
+      </w:r>
+      <w:proofErr w:type="spellEnd"/>
+      <w:r>
+        <w:t xml:space="preserve"> andmebaasi backup </w:t>
+      </w:r>
+      <w:proofErr w:type="spellStart"/>
+      <w:r>
+        <w:t>ja</w:t>
+      </w:r>
+      <w:proofErr w:type="spellEnd"/>
+      <w:r>
+        <w:t xml:space="preserve"> </w:t>
+      </w:r>
+      <w:proofErr w:type="spellStart"/>
+      <w:r>
+        <w:t>restore</w:t>
+      </w:r>
+      <w:proofErr w:type="spellEnd"/>
+    </w:p>
+    <w:p>
+      <w:pPr>
+        <w:spacing w:line="259" w:lineRule="auto"/>
+        <w:jc w:val="left"/>
+      </w:pPr>
+      <w:r>
+        <w:br w:type="page"/>
+      </w:r>
+    </w:p>
+    <w:p>
+      <w:pPr>
+        <w:pStyle w:val="ListParagraph"/>
+        <w:numPr>
+          <w:ilvl w:val="0"/>
+          <w:numId w:val="2"/>
+        </w:numPr>
+      </w:pPr>
+      <w:proofErr w:type="spellStart"/>
+      <w:r>
+        <w:lastRenderedPageBreak/>
         <w:t>Kontroll</w:t>
       </w:r>
       <w:proofErr w:type="spellEnd"/>
@@ -474,7 +563,6 @@
           <w:noProof/>
           <w:lang w:eastAsia="en-GB"/>
         </w:rPr>
-        <w:lastRenderedPageBreak/>
         <w:drawing>
           <wp:inline distT="0" distB="0" distL="0" distR="0" wp14:anchorId="19643530" wp14:editId="5D4F39D0">
             <wp:extent cx="5696745" cy="5639587"/>
@@ -710,7 +798,10 @@
       </w:pPr>
       <w:proofErr w:type="spellStart"/>
       <w:r>
-        <w:t>Käivita</w:t>
+        <w:t>K</w:t>
+      </w:r>
+      <w:r>
+        <w:t>äivita</w:t>
       </w:r>
       <w:proofErr w:type="spellEnd"/>
       <w:r>
@@ -738,7 +829,18 @@
       </w:r>
       <w:proofErr w:type="spellEnd"/>
       <w:r>
-        <w:t xml:space="preserve"> paring:</w:t>
+        <w:t xml:space="preserve"> </w:t>
+      </w:r>
+      <w:proofErr w:type="spellStart"/>
+      <w:r>
+        <w:t>pä</w:t>
+      </w:r>
+      <w:r>
+        <w:t>ring</w:t>
+      </w:r>
+      <w:proofErr w:type="spellEnd"/>
+      <w:r>
+        <w:t>:</w:t>
       </w:r>
     </w:p>
     <w:p>
@@ -855,7 +957,6 @@
         </w:rPr>
         <w:t xml:space="preserve"> </w:t>
       </w:r>
-      <w:proofErr w:type="gramStart"/>
       <w:r>
         <w:rPr>
           <w:rFonts w:ascii="Consolas" w:hAnsi="Consolas" w:cs="Consolas"/>
@@ -868,7 +969,6 @@
         </w:rPr>
         <w:t>From</w:t>
       </w:r>
-      <w:proofErr w:type="gramEnd"/>
       <w:r>
         <w:rPr>
           <w:rFonts w:ascii="Consolas" w:hAnsi="Consolas" w:cs="Consolas"/>
@@ -1039,7 +1139,71 @@
           <w:szCs w:val="20"/>
           <w:shd w:val="clear" w:color="auto" w:fill="E8F2FE"/>
         </w:rPr>
-        <w:t>order</w:t>
+        <w:t>or</w:t>
+      </w:r>
+      <w:r>
+        <w:rPr>
+          <w:rFonts w:ascii="Consolas" w:hAnsi="Consolas" w:cs="Consolas"/>
+          <w:color w:val="000000"/>
+          <w:sz w:val="20"/>
+          <w:szCs w:val="20"/>
+          <w:shd w:val="clear" w:color="auto" w:fill="E8F2FE"/>
+        </w:rPr>
+        <w:t xml:space="preserve"> </w:t>
+      </w:r>
+      <w:proofErr w:type="spellStart"/>
+      <w:r>
+        <w:rPr>
+          <w:rFonts w:ascii="Consolas" w:hAnsi="Consolas" w:cs="Consolas"/>
+          <w:color w:val="000000"/>
+          <w:sz w:val="20"/>
+          <w:szCs w:val="20"/>
+          <w:shd w:val="clear" w:color="auto" w:fill="E8F2FE"/>
+        </w:rPr>
+        <w:t>ylesanne</w:t>
+      </w:r>
+      <w:proofErr w:type="spellEnd"/>
+      <w:r>
+        <w:rPr>
+          <w:rFonts w:ascii="Consolas" w:hAnsi="Consolas" w:cs="Consolas"/>
+          <w:color w:val="000000"/>
+          <w:sz w:val="20"/>
+          <w:szCs w:val="20"/>
+          <w:shd w:val="clear" w:color="auto" w:fill="E8F2FE"/>
+        </w:rPr>
+        <w:t xml:space="preserve"> = </w:t>
+      </w:r>
+      <w:r>
+        <w:rPr>
+          <w:rFonts w:ascii="Consolas" w:hAnsi="Consolas" w:cs="Consolas"/>
+          <w:color w:val="008000"/>
+          <w:sz w:val="20"/>
+          <w:szCs w:val="20"/>
+          <w:shd w:val="clear" w:color="auto" w:fill="E8F2FE"/>
+        </w:rPr>
+        <w:t>'</w:t>
+      </w:r>
+      <w:proofErr w:type="spellStart"/>
+      <w:r>
+        <w:rPr>
+          <w:rFonts w:ascii="Consolas" w:hAnsi="Consolas" w:cs="Consolas"/>
+          <w:color w:val="008000"/>
+          <w:sz w:val="20"/>
+          <w:szCs w:val="20"/>
+          <w:shd w:val="clear" w:color="auto" w:fill="E8F2FE"/>
+        </w:rPr>
+        <w:t>Tudeng</w:t>
+      </w:r>
+      <w:proofErr w:type="spellEnd"/>
+      <w:r>
+        <w:rPr>
+          <w:rFonts w:ascii="Consolas" w:hAnsi="Consolas" w:cs="Consolas"/>
+          <w:color w:val="008000"/>
+          <w:sz w:val="20"/>
+          <w:szCs w:val="20"/>
+          <w:shd w:val="clear" w:color="auto" w:fill="E8F2FE"/>
+        </w:rPr>
+        <w:t>'</w:t>
       </w:r>
       <w:r>
         <w:rPr>
@@ -1061,41 +1225,18 @@
           <w:szCs w:val="20"/>
           <w:shd w:val="clear" w:color="auto" w:fill="E8F2FE"/>
         </w:rPr>
-        <w:t>by</w:t>
-      </w:r>
-      <w:r>
-        <w:rPr>
-          <w:rFonts w:ascii="Consolas" w:hAnsi="Consolas" w:cs="Consolas"/>
-          <w:color w:val="000000"/>
-          <w:sz w:val="20"/>
-          <w:szCs w:val="20"/>
-          <w:shd w:val="clear" w:color="auto" w:fill="E8F2FE"/>
-        </w:rPr>
-        <w:t xml:space="preserve"> </w:t>
-      </w:r>
-      <w:proofErr w:type="spellStart"/>
-      <w:r>
-        <w:rPr>
-          <w:rFonts w:ascii="Consolas" w:hAnsi="Consolas" w:cs="Consolas"/>
-          <w:color w:val="000000"/>
-          <w:sz w:val="20"/>
-          <w:szCs w:val="20"/>
-          <w:shd w:val="clear" w:color="auto" w:fill="E8F2FE"/>
-        </w:rPr>
-        <w:t>jr</w:t>
-      </w:r>
-      <w:proofErr w:type="spellEnd"/>
-      <w:r>
-        <w:rPr>
-          <w:rFonts w:ascii="Consolas" w:hAnsi="Consolas" w:cs="Consolas"/>
-          <w:color w:val="000000"/>
-          <w:sz w:val="20"/>
-          <w:szCs w:val="20"/>
-          <w:shd w:val="clear" w:color="auto" w:fill="E8F2FE"/>
-        </w:rPr>
-        <w:t xml:space="preserve"> </w:t>
-      </w:r>
-      <w:proofErr w:type="spellStart"/>
+        <w:t>order</w:t>
+      </w:r>
+      <w:r>
+        <w:rPr>
+          <w:rFonts w:ascii="Consolas" w:hAnsi="Consolas" w:cs="Consolas"/>
+          <w:color w:val="000000"/>
+          <w:sz w:val="20"/>
+          <w:szCs w:val="20"/>
+          <w:shd w:val="clear" w:color="auto" w:fill="E8F2FE"/>
+        </w:rPr>
+        <w:t xml:space="preserve"> </w:t>
+      </w:r>
       <w:r>
         <w:rPr>
           <w:rFonts w:ascii="Consolas" w:hAnsi="Consolas" w:cs="Consolas"/>
@@ -1106,6 +1247,52 @@
           <w:szCs w:val="20"/>
           <w:shd w:val="clear" w:color="auto" w:fill="E8F2FE"/>
         </w:rPr>
+        <w:t>by</w:t>
+      </w:r>
+      <w:r>
+        <w:rPr>
+          <w:rFonts w:ascii="Consolas" w:hAnsi="Consolas" w:cs="Consolas"/>
+          <w:color w:val="000000"/>
+          <w:sz w:val="20"/>
+          <w:szCs w:val="20"/>
+          <w:shd w:val="clear" w:color="auto" w:fill="E8F2FE"/>
+        </w:rPr>
+        <w:t xml:space="preserve"> </w:t>
+      </w:r>
+      <w:proofErr w:type="spellStart"/>
+      <w:r>
+        <w:rPr>
+          <w:rFonts w:ascii="Consolas" w:hAnsi="Consolas" w:cs="Consolas"/>
+          <w:color w:val="000000"/>
+          <w:sz w:val="20"/>
+          <w:szCs w:val="20"/>
+          <w:shd w:val="clear" w:color="auto" w:fill="E8F2FE"/>
+        </w:rPr>
+        <w:t>jr</w:t>
+      </w:r>
+      <w:proofErr w:type="spellEnd"/>
+      <w:r>
+        <w:rPr>
+          <w:rFonts w:ascii="Consolas" w:hAnsi="Consolas" w:cs="Consolas"/>
+          <w:color w:val="000000"/>
+          <w:sz w:val="20"/>
+          <w:szCs w:val="20"/>
+          <w:shd w:val="clear" w:color="auto" w:fill="E8F2FE"/>
+        </w:rPr>
+        <w:t xml:space="preserve"> </w:t>
+      </w:r>
+      <w:proofErr w:type="spellStart"/>
+      <w:proofErr w:type="gramStart"/>
+      <w:r>
+        <w:rPr>
+          <w:rFonts w:ascii="Consolas" w:hAnsi="Consolas" w:cs="Consolas"/>
+          <w:b/>
+          <w:bCs/>
+          <w:color w:val="800000"/>
+          <w:sz w:val="20"/>
+          <w:szCs w:val="20"/>
+          <w:shd w:val="clear" w:color="auto" w:fill="E8F2FE"/>
+        </w:rPr>
         <w:t>asc</w:t>
       </w:r>
       <w:proofErr w:type="spellEnd"/>
@@ -1119,6 +1306,17 @@
         </w:rPr>
         <w:t>;</w:t>
       </w:r>
+      <w:r>
+        <w:rPr>
+          <w:rFonts w:ascii="Consolas" w:hAnsi="Consolas" w:cs="Consolas"/>
+          <w:color w:val="FF0000"/>
+          <w:sz w:val="20"/>
+          <w:szCs w:val="20"/>
+          <w:shd w:val="clear" w:color="auto" w:fill="E8F2FE"/>
+        </w:rPr>
+        <w:t>;</w:t>
+      </w:r>
+      <w:proofErr w:type="gramEnd"/>
     </w:p>
     <w:p>
       <w:pPr>
@@ -1413,7 +1611,13 @@
       </w:r>
       <w:proofErr w:type="spellStart"/>
       <w:r>
-        <w:t>käivitmine</w:t>
+        <w:t>käivit</w:t>
+      </w:r>
+      <w:r>
+        <w:t>a</w:t>
+      </w:r>
+      <w:r>
+        <w:t>mine</w:t>
       </w:r>
       <w:proofErr w:type="spellEnd"/>
     </w:p>
@@ -1433,6 +1637,8 @@
       <w:r>
         <w:t xml:space="preserve"> Database</w:t>
       </w:r>
+      <w:bookmarkStart w:id="0" w:name="_GoBack"/>
+      <w:bookmarkEnd w:id="0"/>
     </w:p>
     <w:p>
       <w:pPr>
@@ -1546,15 +1752,6 @@
       </w:r>
     </w:p>
     <w:p>
-      <w:pPr>
-        <w:rPr>
-          <w:rFonts w:ascii="Consolas" w:hAnsi="Consolas" w:cs="Consolas"/>
-          <w:color w:val="FF0000"/>
-          <w:sz w:val="20"/>
-          <w:szCs w:val="20"/>
-          <w:shd w:val="clear" w:color="auto" w:fill="E8F2FE"/>
-        </w:rPr>
-      </w:pPr>
       <w:r>
         <w:rPr>
           <w:rFonts w:ascii="Consolas" w:hAnsi="Consolas" w:cs="Consolas"/>
@@ -1665,7 +1862,6 @@
         </w:rPr>
         <w:t xml:space="preserve"> </w:t>
       </w:r>
-      <w:proofErr w:type="gramStart"/>
       <w:r>
         <w:rPr>
           <w:rFonts w:ascii="Consolas" w:hAnsi="Consolas" w:cs="Consolas"/>
@@ -1678,7 +1874,6 @@
         </w:rPr>
         <w:t>From</w:t>
       </w:r>
-      <w:proofErr w:type="gramEnd"/>
       <w:r>
         <w:rPr>
           <w:rFonts w:ascii="Consolas" w:hAnsi="Consolas" w:cs="Consolas"/>
@@ -1849,7 +2044,71 @@
           <w:szCs w:val="20"/>
           <w:shd w:val="clear" w:color="auto" w:fill="E8F2FE"/>
         </w:rPr>
-        <w:t>order</w:t>
+        <w:t>or</w:t>
+      </w:r>
+      <w:r>
+        <w:rPr>
+          <w:rFonts w:ascii="Consolas" w:hAnsi="Consolas" w:cs="Consolas"/>
+          <w:color w:val="000000"/>
+          <w:sz w:val="20"/>
+          <w:szCs w:val="20"/>
+          <w:shd w:val="clear" w:color="auto" w:fill="E8F2FE"/>
+        </w:rPr>
+        <w:t xml:space="preserve"> </w:t>
+      </w:r>
+      <w:proofErr w:type="spellStart"/>
+      <w:r>
+        <w:rPr>
+          <w:rFonts w:ascii="Consolas" w:hAnsi="Consolas" w:cs="Consolas"/>
+          <w:color w:val="000000"/>
+          <w:sz w:val="20"/>
+          <w:szCs w:val="20"/>
+          <w:shd w:val="clear" w:color="auto" w:fill="E8F2FE"/>
+        </w:rPr>
+        <w:t>ylesanne</w:t>
+      </w:r>
+      <w:proofErr w:type="spellEnd"/>
+      <w:r>
+        <w:rPr>
+          <w:rFonts w:ascii="Consolas" w:hAnsi="Consolas" w:cs="Consolas"/>
+          <w:color w:val="000000"/>
+          <w:sz w:val="20"/>
+          <w:szCs w:val="20"/>
+          <w:shd w:val="clear" w:color="auto" w:fill="E8F2FE"/>
+        </w:rPr>
+        <w:t xml:space="preserve"> = </w:t>
+      </w:r>
+      <w:r>
+        <w:rPr>
+          <w:rFonts w:ascii="Consolas" w:hAnsi="Consolas" w:cs="Consolas"/>
+          <w:color w:val="008000"/>
+          <w:sz w:val="20"/>
+          <w:szCs w:val="20"/>
+          <w:shd w:val="clear" w:color="auto" w:fill="E8F2FE"/>
+        </w:rPr>
+        <w:t>'</w:t>
+      </w:r>
+      <w:proofErr w:type="spellStart"/>
+      <w:r>
+        <w:rPr>
+          <w:rFonts w:ascii="Consolas" w:hAnsi="Consolas" w:cs="Consolas"/>
+          <w:color w:val="008000"/>
+          <w:sz w:val="20"/>
+          <w:szCs w:val="20"/>
+          <w:shd w:val="clear" w:color="auto" w:fill="E8F2FE"/>
+        </w:rPr>
+        <w:t>Tudeng</w:t>
+      </w:r>
+      <w:proofErr w:type="spellEnd"/>
+      <w:r>
+        <w:rPr>
+          <w:rFonts w:ascii="Consolas" w:hAnsi="Consolas" w:cs="Consolas"/>
+          <w:color w:val="008000"/>
+          <w:sz w:val="20"/>
+          <w:szCs w:val="20"/>
+          <w:shd w:val="clear" w:color="auto" w:fill="E8F2FE"/>
+        </w:rPr>
+        <w:t>'</w:t>
       </w:r>
       <w:r>
         <w:rPr>
@@ -1871,41 +2130,18 @@
           <w:szCs w:val="20"/>
           <w:shd w:val="clear" w:color="auto" w:fill="E8F2FE"/>
         </w:rPr>
-        <w:t>by</w:t>
-      </w:r>
-      <w:r>
-        <w:rPr>
-          <w:rFonts w:ascii="Consolas" w:hAnsi="Consolas" w:cs="Consolas"/>
-          <w:color w:val="000000"/>
-          <w:sz w:val="20"/>
-          <w:szCs w:val="20"/>
-          <w:shd w:val="clear" w:color="auto" w:fill="E8F2FE"/>
-        </w:rPr>
-        <w:t xml:space="preserve"> </w:t>
-      </w:r>
-      <w:proofErr w:type="spellStart"/>
-      <w:r>
-        <w:rPr>
-          <w:rFonts w:ascii="Consolas" w:hAnsi="Consolas" w:cs="Consolas"/>
-          <w:color w:val="000000"/>
-          <w:sz w:val="20"/>
-          <w:szCs w:val="20"/>
-          <w:shd w:val="clear" w:color="auto" w:fill="E8F2FE"/>
-        </w:rPr>
-        <w:t>jr</w:t>
-      </w:r>
-      <w:proofErr w:type="spellEnd"/>
-      <w:r>
-        <w:rPr>
-          <w:rFonts w:ascii="Consolas" w:hAnsi="Consolas" w:cs="Consolas"/>
-          <w:color w:val="000000"/>
-          <w:sz w:val="20"/>
-          <w:szCs w:val="20"/>
-          <w:shd w:val="clear" w:color="auto" w:fill="E8F2FE"/>
-        </w:rPr>
-        <w:t xml:space="preserve"> </w:t>
-      </w:r>
-      <w:proofErr w:type="spellStart"/>
+        <w:t>order</w:t>
+      </w:r>
+      <w:r>
+        <w:rPr>
+          <w:rFonts w:ascii="Consolas" w:hAnsi="Consolas" w:cs="Consolas"/>
+          <w:color w:val="000000"/>
+          <w:sz w:val="20"/>
+          <w:szCs w:val="20"/>
+          <w:shd w:val="clear" w:color="auto" w:fill="E8F2FE"/>
+        </w:rPr>
+        <w:t xml:space="preserve"> </w:t>
+      </w:r>
       <w:r>
         <w:rPr>
           <w:rFonts w:ascii="Consolas" w:hAnsi="Consolas" w:cs="Consolas"/>
@@ -1916,6 +2152,51 @@
           <w:szCs w:val="20"/>
           <w:shd w:val="clear" w:color="auto" w:fill="E8F2FE"/>
         </w:rPr>
+        <w:t>by</w:t>
+      </w:r>
+      <w:r>
+        <w:rPr>
+          <w:rFonts w:ascii="Consolas" w:hAnsi="Consolas" w:cs="Consolas"/>
+          <w:color w:val="000000"/>
+          <w:sz w:val="20"/>
+          <w:szCs w:val="20"/>
+          <w:shd w:val="clear" w:color="auto" w:fill="E8F2FE"/>
+        </w:rPr>
+        <w:t xml:space="preserve"> </w:t>
+      </w:r>
+      <w:proofErr w:type="spellStart"/>
+      <w:r>
+        <w:rPr>
+          <w:rFonts w:ascii="Consolas" w:hAnsi="Consolas" w:cs="Consolas"/>
+          <w:color w:val="000000"/>
+          <w:sz w:val="20"/>
+          <w:szCs w:val="20"/>
+          <w:shd w:val="clear" w:color="auto" w:fill="E8F2FE"/>
+        </w:rPr>
+        <w:t>jr</w:t>
+      </w:r>
+      <w:proofErr w:type="spellEnd"/>
+      <w:r>
+        <w:rPr>
+          <w:rFonts w:ascii="Consolas" w:hAnsi="Consolas" w:cs="Consolas"/>
+          <w:color w:val="000000"/>
+          <w:sz w:val="20"/>
+          <w:szCs w:val="20"/>
+          <w:shd w:val="clear" w:color="auto" w:fill="E8F2FE"/>
+        </w:rPr>
+        <w:t xml:space="preserve"> </w:t>
+      </w:r>
+      <w:proofErr w:type="spellStart"/>
+      <w:r>
+        <w:rPr>
+          <w:rFonts w:ascii="Consolas" w:hAnsi="Consolas" w:cs="Consolas"/>
+          <w:b/>
+          <w:bCs/>
+          <w:color w:val="800000"/>
+          <w:sz w:val="20"/>
+          <w:szCs w:val="20"/>
+          <w:shd w:val="clear" w:color="auto" w:fill="E8F2FE"/>
+        </w:rPr>
         <w:t>asc</w:t>
       </w:r>
       <w:proofErr w:type="spellEnd"/>
@@ -1929,8 +2210,6 @@
         </w:rPr>
         <w:t>;</w:t>
       </w:r>
-    </w:p>
-    <w:p>
       <w:r>
         <w:rPr>
           <w:noProof/>
@@ -2077,8 +2356,9 @@
   <w:abstractNum w:abstractNumId="1" w15:restartNumberingAfterBreak="0">
     <w:nsid w:val="62D30341"/>
     <w:multiLevelType w:val="multilevel"/>
-    <w:tmpl w:val="8990FCBC"/>
+    <w:tmpl w:val="0FE290E6"/>
     <w:lvl w:ilvl="0">
+      <w:start w:val="1"/>
       <w:numFmt w:val="decimal"/>
       <w:lvlText w:val="%1."/>
       <w:lvlJc w:val="left"/>
@@ -2086,7 +2366,7 @@
         <w:ind w:left="360" w:hanging="360"/>
       </w:pPr>
       <w:rPr>
-        <w:rFonts w:hint="default"/>
+        <w:rFonts w:ascii="Times New Roman" w:eastAsiaTheme="minorHAnsi" w:hAnsi="Times New Roman" w:cstheme="minorBidi"/>
       </w:rPr>
     </w:lvl>
     <w:lvl w:ilvl="1">

</xml_diff>

<commit_message>
windows batchi kasutamine ja parandused
win batchi loomine, juhend ja kasutamine
testide parandused
</commit_message>
<xml_diff>
--- a/PostQre/Automaatkontrolli kasutamise juhend.docx
+++ b/PostQre/Automaatkontrolli kasutamise juhend.docx
@@ -450,54 +450,6 @@
       <w:r>
         <w:t xml:space="preserve"> andmebaasi backup </w:t>
       </w:r>
-      <w:proofErr w:type="spellStart"/>
-      <w:r>
-        <w:t>ja</w:t>
-      </w:r>
-      <w:proofErr w:type="spellEnd"/>
-      <w:r>
-        <w:t xml:space="preserve"> restore</w:t>
-      </w:r>
-    </w:p>
-    <w:p>
-      <w:pPr>
-        <w:spacing w:line="259" w:lineRule="auto"/>
-        <w:jc w:val="left"/>
-      </w:pPr>
-      <w:r>
-        <w:br w:type="page"/>
-      </w:r>
-    </w:p>
-    <w:p>
-      <w:pPr>
-        <w:pStyle w:val="ListParagraph"/>
-        <w:numPr>
-          <w:ilvl w:val="0"/>
-          <w:numId w:val="2"/>
-        </w:numPr>
-      </w:pPr>
-      <w:proofErr w:type="spellStart"/>
-      <w:r>
-        <w:lastRenderedPageBreak/>
-        <w:t>Kontroll</w:t>
-      </w:r>
-      <w:proofErr w:type="spellEnd"/>
-      <w:r>
-        <w:t xml:space="preserve"> </w:t>
-      </w:r>
-      <w:proofErr w:type="spellStart"/>
-      <w:r>
-        <w:t>skripti</w:t>
-      </w:r>
-      <w:proofErr w:type="spellEnd"/>
-      <w:r>
-        <w:t xml:space="preserve"> </w:t>
-      </w:r>
-      <w:proofErr w:type="spellStart"/>
-      <w:r>
-        <w:t>käivitamine</w:t>
-      </w:r>
-      <w:proofErr w:type="spellEnd"/>
     </w:p>
     <w:p>
       <w:pPr>
@@ -507,62 +459,41 @@
           <w:numId w:val="2"/>
         </w:numPr>
       </w:pPr>
-      <w:proofErr w:type="spellStart"/>
-      <w:r>
-        <w:t>Vajuta</w:t>
-      </w:r>
-      <w:proofErr w:type="spellEnd"/>
-      <w:r>
-        <w:t xml:space="preserve"> </w:t>
-      </w:r>
-      <w:proofErr w:type="spellStart"/>
-      <w:r>
-        <w:t>parema</w:t>
-      </w:r>
-      <w:proofErr w:type="spellEnd"/>
-      <w:r>
-        <w:t xml:space="preserve"> </w:t>
-      </w:r>
-      <w:proofErr w:type="spellStart"/>
-      <w:r>
-        <w:t>hiireklõpsuga</w:t>
-      </w:r>
-      <w:proofErr w:type="spellEnd"/>
-      <w:r>
-        <w:t xml:space="preserve"> </w:t>
-      </w:r>
-      <w:proofErr w:type="spellStart"/>
-      <w:r>
-        <w:t>andmebaasil</w:t>
-      </w:r>
-      <w:proofErr w:type="spellEnd"/>
-    </w:p>
-    <w:p>
-      <w:pPr>
-        <w:pStyle w:val="ListParagraph"/>
-        <w:numPr>
-          <w:ilvl w:val="1"/>
-          <w:numId w:val="2"/>
-        </w:numPr>
-      </w:pPr>
-      <w:r>
-        <w:t>Vali Tools -&gt; Execute script</w:t>
-      </w:r>
-    </w:p>
-    <w:p>
-      <w:pPr>
-        <w:pStyle w:val="ListParagraph"/>
-      </w:pPr>
-      <w:r>
-        <w:rPr>
-          <w:noProof/>
-          <w:lang w:eastAsia="en-GB"/>
-        </w:rPr>
+      <w:r>
+        <w:t xml:space="preserve">Restore, </w:t>
+      </w:r>
+      <w:proofErr w:type="spellStart"/>
+      <w:r>
+        <w:t>järgmises</w:t>
+      </w:r>
+      <w:proofErr w:type="spellEnd"/>
+      <w:r>
+        <w:t xml:space="preserve"> </w:t>
+      </w:r>
+      <w:proofErr w:type="spellStart"/>
+      <w:r>
+        <w:t>punktis</w:t>
+      </w:r>
+      <w:proofErr w:type="spellEnd"/>
+      <w:r>
+        <w:t xml:space="preserve"> on restore </w:t>
+      </w:r>
+      <w:proofErr w:type="spellStart"/>
+      <w:r>
+        <w:t>sätted</w:t>
+      </w:r>
+      <w:proofErr w:type="spellEnd"/>
+    </w:p>
+    <w:p>
+      <w:pPr>
+        <w:ind w:left="360"/>
+      </w:pPr>
+      <w:r>
         <w:drawing>
-          <wp:inline distT="0" distB="0" distL="0" distR="0" wp14:anchorId="19643530" wp14:editId="5D4F39D0">
-            <wp:extent cx="5696745" cy="5639587"/>
-            <wp:effectExtent l="0" t="0" r="0" b="0"/>
-            <wp:docPr id="1" name="Picture 1"/>
+          <wp:inline distT="0" distB="0" distL="0" distR="0" wp14:anchorId="28390ABD" wp14:editId="2F5DCC67">
+            <wp:extent cx="5731510" cy="3839210"/>
+            <wp:effectExtent l="0" t="0" r="2540" b="8890"/>
+            <wp:docPr id="6" name="Picture 6"/>
             <wp:cNvGraphicFramePr>
               <a:graphicFrameLocks xmlns:a="http://schemas.openxmlformats.org/drawingml/2006/main" noChangeAspect="1"/>
             </wp:cNvGraphicFramePr>
@@ -582,7 +513,7 @@
                   <pic:spPr>
                     <a:xfrm>
                       <a:off x="0" y="0"/>
-                      <a:ext cx="5696745" cy="5639587"/>
+                      <a:ext cx="5731510" cy="3839210"/>
                     </a:xfrm>
                     <a:prstGeom prst="rect">
                       <a:avLst/>
@@ -597,59 +528,8 @@
     </w:p>
     <w:p>
       <w:pPr>
-        <w:spacing w:line="259" w:lineRule="auto"/>
-        <w:jc w:val="left"/>
-      </w:pPr>
-      <w:r>
-        <w:br w:type="page"/>
-      </w:r>
-    </w:p>
-    <w:p>
-      <w:pPr>
-        <w:pStyle w:val="ListParagraph"/>
-        <w:numPr>
-          <w:ilvl w:val="0"/>
-          <w:numId w:val="2"/>
-        </w:numPr>
-      </w:pPr>
-      <w:proofErr w:type="spellStart"/>
-      <w:r>
-        <w:lastRenderedPageBreak/>
-        <w:t>Avanenud</w:t>
-      </w:r>
-      <w:proofErr w:type="spellEnd"/>
-      <w:r>
-        <w:t xml:space="preserve"> </w:t>
-      </w:r>
-      <w:proofErr w:type="spellStart"/>
-      <w:r>
-        <w:t>aknas</w:t>
-      </w:r>
-      <w:proofErr w:type="spellEnd"/>
-      <w:r>
-        <w:t xml:space="preserve"> </w:t>
-      </w:r>
-      <w:proofErr w:type="spellStart"/>
-      <w:r>
-        <w:t>vali</w:t>
-      </w:r>
-      <w:proofErr w:type="spellEnd"/>
-      <w:r>
-        <w:t xml:space="preserve"> </w:t>
-      </w:r>
-      <w:proofErr w:type="spellStart"/>
-      <w:r>
-        <w:t>skriptifaili</w:t>
-      </w:r>
-      <w:proofErr w:type="spellEnd"/>
-      <w:r>
-        <w:t xml:space="preserve"> </w:t>
-      </w:r>
-      <w:proofErr w:type="spellStart"/>
-      <w:r>
-        <w:t>asukoht</w:t>
-      </w:r>
-      <w:proofErr w:type="spellEnd"/>
+        <w:ind w:left="360"/>
+      </w:pPr>
     </w:p>
     <w:p>
       <w:pPr>
@@ -658,14 +538,19 @@
           <w:ilvl w:val="1"/>
           <w:numId w:val="2"/>
         </w:numPr>
-      </w:pPr>
-      <w:proofErr w:type="spellStart"/>
-      <w:r>
-        <w:t>Vajuta</w:t>
-      </w:r>
-      <w:proofErr w:type="spellEnd"/>
-      <w:r>
-        <w:t xml:space="preserve"> Start </w:t>
+        <w:ind w:left="360"/>
+      </w:pPr>
+      <w:r>
+        <w:lastRenderedPageBreak/>
+        <w:t xml:space="preserve">Restore </w:t>
+      </w:r>
+      <w:proofErr w:type="spellStart"/>
+      <w:r>
+        <w:t>sätted</w:t>
+      </w:r>
+      <w:proofErr w:type="spellEnd"/>
+      <w:r>
+        <w:t xml:space="preserve"> </w:t>
       </w:r>
       <w:proofErr w:type="spellStart"/>
       <w:r>
@@ -673,25 +558,29 @@
       </w:r>
       <w:proofErr w:type="spellEnd"/>
       <w:r>
-        <w:t xml:space="preserve"> script </w:t>
-      </w:r>
-      <w:proofErr w:type="spellStart"/>
-      <w:r>
-        <w:t>hakkab</w:t>
-      </w:r>
-      <w:proofErr w:type="spellEnd"/>
-      <w:r>
-        <w:t xml:space="preserve"> </w:t>
-      </w:r>
-      <w:proofErr w:type="spellStart"/>
-      <w:r>
-        <w:t>tööle</w:t>
-      </w:r>
-      <w:proofErr w:type="spellEnd"/>
-    </w:p>
-    <w:p>
-      <w:pPr>
-        <w:pStyle w:val="ListParagraph"/>
+        <w:t xml:space="preserve"> </w:t>
+      </w:r>
+      <w:proofErr w:type="spellStart"/>
+      <w:r>
+        <w:t>vailida</w:t>
+      </w:r>
+      <w:proofErr w:type="spellEnd"/>
+      <w:r>
+        <w:t xml:space="preserve"> </w:t>
+      </w:r>
+      <w:proofErr w:type="spellStart"/>
+      <w:r>
+        <w:t>tudengi</w:t>
+      </w:r>
+      <w:proofErr w:type="spellEnd"/>
+      <w:r>
+        <w:t xml:space="preserve"> backup fail</w:t>
+      </w:r>
+      <w:bookmarkStart w:id="0" w:name="_GoBack"/>
+      <w:bookmarkEnd w:id="0"/>
+    </w:p>
+    <w:p>
+      <w:pPr>
         <w:ind w:left="360"/>
       </w:pPr>
       <w:r>
@@ -700,10 +589,10 @@
           <w:lang w:eastAsia="en-GB"/>
         </w:rPr>
         <w:drawing>
-          <wp:inline distT="0" distB="0" distL="0" distR="0" wp14:anchorId="5D3E7F0A" wp14:editId="1E52009F">
-            <wp:extent cx="5731510" cy="3435350"/>
+          <wp:inline distT="0" distB="0" distL="0" distR="0" wp14:anchorId="7A101493" wp14:editId="3A1F9587">
+            <wp:extent cx="5731510" cy="3030220"/>
             <wp:effectExtent l="0" t="0" r="2540" b="0"/>
-            <wp:docPr id="2" name="Picture 2"/>
+            <wp:docPr id="3" name="Picture 3"/>
             <wp:cNvGraphicFramePr>
               <a:graphicFrameLocks xmlns:a="http://schemas.openxmlformats.org/drawingml/2006/main" noChangeAspect="1"/>
             </wp:cNvGraphicFramePr>
@@ -723,7 +612,7 @@
                   <pic:spPr>
                     <a:xfrm>
                       <a:off x="0" y="0"/>
-                      <a:ext cx="5731510" cy="3435350"/>
+                      <a:ext cx="5731510" cy="3030220"/>
                     </a:xfrm>
                     <a:prstGeom prst="rect">
                       <a:avLst/>
@@ -738,18 +627,41 @@
     </w:p>
     <w:p>
       <w:pPr>
+        <w:spacing w:line="259" w:lineRule="auto"/>
+        <w:jc w:val="left"/>
+      </w:pPr>
+      <w:r>
+        <w:br w:type="page"/>
+      </w:r>
+    </w:p>
+    <w:p>
+      <w:pPr>
         <w:pStyle w:val="ListParagraph"/>
         <w:numPr>
           <w:ilvl w:val="0"/>
           <w:numId w:val="2"/>
         </w:numPr>
       </w:pPr>
-      <w:r>
-        <w:t xml:space="preserve">Tulemuse </w:t>
-      </w:r>
-      <w:proofErr w:type="spellStart"/>
-      <w:r>
-        <w:t>vaatamine</w:t>
+      <w:proofErr w:type="spellStart"/>
+      <w:r>
+        <w:lastRenderedPageBreak/>
+        <w:t>Kontroll</w:t>
+      </w:r>
+      <w:proofErr w:type="spellEnd"/>
+      <w:r>
+        <w:t xml:space="preserve"> </w:t>
+      </w:r>
+      <w:proofErr w:type="spellStart"/>
+      <w:r>
+        <w:t>skripti</w:t>
+      </w:r>
+      <w:proofErr w:type="spellEnd"/>
+      <w:r>
+        <w:t xml:space="preserve"> </w:t>
+      </w:r>
+      <w:proofErr w:type="spellStart"/>
+      <w:r>
+        <w:t>käivitamine</w:t>
       </w:r>
       <w:proofErr w:type="spellEnd"/>
     </w:p>
@@ -763,23 +675,31 @@
       </w:pPr>
       <w:proofErr w:type="spellStart"/>
       <w:r>
-        <w:t>Sulge</w:t>
-      </w:r>
-      <w:proofErr w:type="spellEnd"/>
-      <w:r>
-        <w:t xml:space="preserve"> </w:t>
-      </w:r>
-      <w:proofErr w:type="spellStart"/>
-      <w:r>
-        <w:t>skripti</w:t>
-      </w:r>
-      <w:proofErr w:type="spellEnd"/>
-      <w:r>
-        <w:t xml:space="preserve"> </w:t>
-      </w:r>
-      <w:proofErr w:type="spellStart"/>
-      <w:r>
-        <w:t>aken</w:t>
+        <w:t>Vajuta</w:t>
+      </w:r>
+      <w:proofErr w:type="spellEnd"/>
+      <w:r>
+        <w:t xml:space="preserve"> </w:t>
+      </w:r>
+      <w:proofErr w:type="spellStart"/>
+      <w:r>
+        <w:t>parema</w:t>
+      </w:r>
+      <w:proofErr w:type="spellEnd"/>
+      <w:r>
+        <w:t xml:space="preserve"> </w:t>
+      </w:r>
+      <w:proofErr w:type="spellStart"/>
+      <w:r>
+        <w:t>hiireklõpsuga</w:t>
+      </w:r>
+      <w:proofErr w:type="spellEnd"/>
+      <w:r>
+        <w:t xml:space="preserve"> </w:t>
+      </w:r>
+      <w:proofErr w:type="spellStart"/>
+      <w:r>
+        <w:t>andmebaasil</w:t>
       </w:r>
       <w:proofErr w:type="spellEnd"/>
     </w:p>
@@ -791,656 +711,13 @@
           <w:numId w:val="2"/>
         </w:numPr>
       </w:pPr>
-      <w:proofErr w:type="spellStart"/>
-      <w:r>
-        <w:t>K</w:t>
-      </w:r>
-      <w:r>
-        <w:t>äivita</w:t>
-      </w:r>
-      <w:proofErr w:type="spellEnd"/>
-      <w:r>
-        <w:t xml:space="preserve"> </w:t>
-      </w:r>
-      <w:proofErr w:type="spellStart"/>
-      <w:r>
-        <w:t>Dbeaveri</w:t>
-      </w:r>
-      <w:proofErr w:type="spellEnd"/>
-      <w:r>
-        <w:t xml:space="preserve"> </w:t>
-      </w:r>
-      <w:proofErr w:type="spellStart"/>
-      <w:r>
-        <w:t>aknas</w:t>
-      </w:r>
-      <w:proofErr w:type="spellEnd"/>
-      <w:r>
-        <w:t xml:space="preserve"> </w:t>
-      </w:r>
-      <w:proofErr w:type="spellStart"/>
-      <w:r>
-        <w:t>järgnev</w:t>
-      </w:r>
-      <w:proofErr w:type="spellEnd"/>
-      <w:r>
-        <w:t xml:space="preserve"> </w:t>
-      </w:r>
-      <w:proofErr w:type="spellStart"/>
-      <w:r>
-        <w:t>pä</w:t>
-      </w:r>
-      <w:r>
-        <w:t>ring</w:t>
-      </w:r>
-      <w:proofErr w:type="spellEnd"/>
-      <w:r>
-        <w:t>:</w:t>
-      </w:r>
-    </w:p>
-    <w:p>
-      <w:pPr>
-        <w:ind w:left="360"/>
-      </w:pPr>
-      <w:bookmarkStart w:id="0" w:name="_GoBack"/>
-      <w:r>
-        <w:rPr>
-          <w:rFonts w:ascii="Consolas" w:hAnsi="Consolas" w:cs="Consolas"/>
-          <w:b/>
-          <w:bCs/>
-          <w:color w:val="800000"/>
-          <w:sz w:val="20"/>
-          <w:szCs w:val="20"/>
-          <w:shd w:val="clear" w:color="auto" w:fill="E8F2FE"/>
-        </w:rPr>
-        <w:t>Select</w:t>
-      </w:r>
-      <w:r>
-        <w:rPr>
-          <w:rFonts w:ascii="Consolas" w:hAnsi="Consolas" w:cs="Consolas"/>
-          <w:color w:val="000000"/>
-          <w:sz w:val="20"/>
-          <w:szCs w:val="20"/>
-          <w:shd w:val="clear" w:color="auto" w:fill="E8F2FE"/>
-        </w:rPr>
-        <w:t xml:space="preserve"> </w:t>
-      </w:r>
-      <w:proofErr w:type="spellStart"/>
-      <w:r>
-        <w:rPr>
-          <w:rFonts w:ascii="Consolas" w:hAnsi="Consolas" w:cs="Consolas"/>
-          <w:color w:val="000000"/>
-          <w:sz w:val="20"/>
-          <w:szCs w:val="20"/>
-          <w:shd w:val="clear" w:color="auto" w:fill="E8F2FE"/>
-        </w:rPr>
-        <w:t>ylesanne</w:t>
-      </w:r>
-      <w:proofErr w:type="spellEnd"/>
-      <w:r>
-        <w:rPr>
-          <w:rFonts w:ascii="Consolas" w:hAnsi="Consolas" w:cs="Consolas"/>
-          <w:color w:val="000000"/>
-          <w:sz w:val="20"/>
-          <w:szCs w:val="20"/>
-          <w:shd w:val="clear" w:color="auto" w:fill="E8F2FE"/>
-        </w:rPr>
-        <w:t xml:space="preserve">, </w:t>
-      </w:r>
-      <w:proofErr w:type="spellStart"/>
-      <w:r>
-        <w:rPr>
-          <w:rFonts w:ascii="Consolas" w:hAnsi="Consolas" w:cs="Consolas"/>
-          <w:color w:val="000000"/>
-          <w:sz w:val="20"/>
-          <w:szCs w:val="20"/>
-          <w:shd w:val="clear" w:color="auto" w:fill="E8F2FE"/>
-        </w:rPr>
-        <w:t>kontrolli_nimi</w:t>
-      </w:r>
-      <w:proofErr w:type="spellEnd"/>
-      <w:r>
-        <w:rPr>
-          <w:rFonts w:ascii="Consolas" w:hAnsi="Consolas" w:cs="Consolas"/>
-          <w:color w:val="000000"/>
-          <w:sz w:val="20"/>
-          <w:szCs w:val="20"/>
-          <w:shd w:val="clear" w:color="auto" w:fill="E8F2FE"/>
-        </w:rPr>
-        <w:t xml:space="preserve">, tagasiside, </w:t>
-      </w:r>
-      <w:proofErr w:type="spellStart"/>
-      <w:r>
-        <w:rPr>
-          <w:rFonts w:ascii="Consolas" w:hAnsi="Consolas" w:cs="Consolas"/>
-          <w:color w:val="000000"/>
-          <w:sz w:val="20"/>
-          <w:szCs w:val="20"/>
-          <w:shd w:val="clear" w:color="auto" w:fill="E8F2FE"/>
-        </w:rPr>
-        <w:t>olek</w:t>
-      </w:r>
-      <w:proofErr w:type="spellEnd"/>
-      <w:r>
-        <w:rPr>
-          <w:rFonts w:ascii="Consolas" w:hAnsi="Consolas" w:cs="Consolas"/>
-          <w:color w:val="000000"/>
-          <w:sz w:val="20"/>
-          <w:szCs w:val="20"/>
-          <w:shd w:val="clear" w:color="auto" w:fill="E8F2FE"/>
-        </w:rPr>
-        <w:t xml:space="preserve">, punktid, </w:t>
-      </w:r>
-      <w:proofErr w:type="spellStart"/>
-      <w:r>
-        <w:rPr>
-          <w:rFonts w:ascii="Consolas" w:hAnsi="Consolas" w:cs="Consolas"/>
-          <w:color w:val="000000"/>
-          <w:sz w:val="20"/>
-          <w:szCs w:val="20"/>
-          <w:shd w:val="clear" w:color="auto" w:fill="E8F2FE"/>
-        </w:rPr>
-        <w:t>max_punktid</w:t>
-      </w:r>
-      <w:proofErr w:type="spellEnd"/>
-      <w:r>
-        <w:rPr>
-          <w:rFonts w:ascii="Consolas" w:hAnsi="Consolas" w:cs="Consolas"/>
-          <w:color w:val="000000"/>
-          <w:sz w:val="20"/>
-          <w:szCs w:val="20"/>
-          <w:shd w:val="clear" w:color="auto" w:fill="E8F2FE"/>
-        </w:rPr>
-        <w:t xml:space="preserve"> </w:t>
-      </w:r>
-      <w:proofErr w:type="gramStart"/>
-      <w:r>
-        <w:rPr>
-          <w:rFonts w:ascii="Consolas" w:hAnsi="Consolas" w:cs="Consolas"/>
-          <w:b/>
-          <w:bCs/>
-          <w:color w:val="800000"/>
-          <w:sz w:val="20"/>
-          <w:szCs w:val="20"/>
-          <w:shd w:val="clear" w:color="auto" w:fill="E8F2FE"/>
-        </w:rPr>
-        <w:t>From</w:t>
-      </w:r>
-      <w:proofErr w:type="gramEnd"/>
-      <w:r>
-        <w:rPr>
-          <w:rFonts w:ascii="Consolas" w:hAnsi="Consolas" w:cs="Consolas"/>
-          <w:color w:val="000000"/>
-          <w:sz w:val="20"/>
-          <w:szCs w:val="20"/>
-          <w:shd w:val="clear" w:color="auto" w:fill="E8F2FE"/>
-        </w:rPr>
-        <w:t xml:space="preserve"> </w:t>
-      </w:r>
-      <w:proofErr w:type="spellStart"/>
-      <w:r>
-        <w:rPr>
-          <w:rFonts w:ascii="Consolas" w:hAnsi="Consolas" w:cs="Consolas"/>
-          <w:color w:val="000000"/>
-          <w:sz w:val="20"/>
-          <w:szCs w:val="20"/>
-          <w:shd w:val="clear" w:color="auto" w:fill="E8F2FE"/>
-        </w:rPr>
-        <w:t>staatus</w:t>
-      </w:r>
-      <w:proofErr w:type="spellEnd"/>
-      <w:r>
-        <w:rPr>
-          <w:rFonts w:ascii="Consolas" w:hAnsi="Consolas" w:cs="Consolas"/>
-          <w:color w:val="000000"/>
-          <w:sz w:val="20"/>
-          <w:szCs w:val="20"/>
-          <w:shd w:val="clear" w:color="auto" w:fill="E8F2FE"/>
-        </w:rPr>
-        <w:t xml:space="preserve"> </w:t>
-      </w:r>
-      <w:r>
-        <w:rPr>
-          <w:rFonts w:ascii="Consolas" w:hAnsi="Consolas" w:cs="Consolas"/>
-          <w:b/>
-          <w:bCs/>
-          <w:color w:val="800000"/>
-          <w:sz w:val="20"/>
-          <w:szCs w:val="20"/>
-          <w:shd w:val="clear" w:color="auto" w:fill="E8F2FE"/>
-        </w:rPr>
-        <w:t>where</w:t>
-      </w:r>
-      <w:r>
-        <w:rPr>
-          <w:rFonts w:ascii="Consolas" w:hAnsi="Consolas" w:cs="Consolas"/>
-          <w:color w:val="000000"/>
-          <w:sz w:val="20"/>
-          <w:szCs w:val="20"/>
-          <w:shd w:val="clear" w:color="auto" w:fill="E8F2FE"/>
-        </w:rPr>
-        <w:t xml:space="preserve"> </w:t>
-      </w:r>
-      <w:proofErr w:type="spellStart"/>
-      <w:r>
-        <w:rPr>
-          <w:rFonts w:ascii="Consolas" w:hAnsi="Consolas" w:cs="Consolas"/>
-          <w:color w:val="000000"/>
-          <w:sz w:val="20"/>
-          <w:szCs w:val="20"/>
-          <w:shd w:val="clear" w:color="auto" w:fill="E8F2FE"/>
-        </w:rPr>
-        <w:t>olek</w:t>
-      </w:r>
-      <w:proofErr w:type="spellEnd"/>
-      <w:r>
-        <w:rPr>
-          <w:rFonts w:ascii="Consolas" w:hAnsi="Consolas" w:cs="Consolas"/>
-          <w:color w:val="000000"/>
-          <w:sz w:val="20"/>
-          <w:szCs w:val="20"/>
-          <w:shd w:val="clear" w:color="auto" w:fill="E8F2FE"/>
-        </w:rPr>
-        <w:t xml:space="preserve"> </w:t>
-      </w:r>
-      <w:r>
-        <w:rPr>
-          <w:rFonts w:ascii="Consolas" w:hAnsi="Consolas" w:cs="Consolas"/>
-          <w:b/>
-          <w:bCs/>
-          <w:color w:val="800000"/>
-          <w:sz w:val="20"/>
-          <w:szCs w:val="20"/>
-          <w:shd w:val="clear" w:color="auto" w:fill="E8F2FE"/>
-        </w:rPr>
-        <w:t>in</w:t>
-      </w:r>
-      <w:r>
-        <w:rPr>
-          <w:rFonts w:ascii="Consolas" w:hAnsi="Consolas" w:cs="Consolas"/>
-          <w:color w:val="000000"/>
-          <w:sz w:val="20"/>
-          <w:szCs w:val="20"/>
-          <w:shd w:val="clear" w:color="auto" w:fill="E8F2FE"/>
-        </w:rPr>
-        <w:t xml:space="preserve"> (</w:t>
-      </w:r>
-      <w:r>
-        <w:rPr>
-          <w:rFonts w:ascii="Consolas" w:hAnsi="Consolas" w:cs="Consolas"/>
-          <w:color w:val="008000"/>
-          <w:sz w:val="20"/>
-          <w:szCs w:val="20"/>
-          <w:shd w:val="clear" w:color="auto" w:fill="E8F2FE"/>
-        </w:rPr>
-        <w:t>'VIGA'</w:t>
-      </w:r>
-      <w:r>
-        <w:rPr>
-          <w:rFonts w:ascii="Consolas" w:hAnsi="Consolas" w:cs="Consolas"/>
-          <w:color w:val="000000"/>
-          <w:sz w:val="20"/>
-          <w:szCs w:val="20"/>
-          <w:shd w:val="clear" w:color="auto" w:fill="E8F2FE"/>
-        </w:rPr>
-        <w:t>,</w:t>
-      </w:r>
-      <w:r>
-        <w:rPr>
-          <w:rFonts w:ascii="Consolas" w:hAnsi="Consolas" w:cs="Consolas"/>
-          <w:color w:val="008000"/>
-          <w:sz w:val="20"/>
-          <w:szCs w:val="20"/>
-          <w:shd w:val="clear" w:color="auto" w:fill="E8F2FE"/>
-        </w:rPr>
-        <w:t>'</w:t>
-      </w:r>
-      <w:proofErr w:type="spellStart"/>
-      <w:r>
-        <w:rPr>
-          <w:rFonts w:ascii="Consolas" w:hAnsi="Consolas" w:cs="Consolas"/>
-          <w:color w:val="008000"/>
-          <w:sz w:val="20"/>
-          <w:szCs w:val="20"/>
-          <w:shd w:val="clear" w:color="auto" w:fill="E8F2FE"/>
-        </w:rPr>
-        <w:t>Hindepunktid</w:t>
-      </w:r>
-      <w:proofErr w:type="spellEnd"/>
-      <w:r>
-        <w:rPr>
-          <w:rFonts w:ascii="Consolas" w:hAnsi="Consolas" w:cs="Consolas"/>
-          <w:color w:val="008000"/>
-          <w:sz w:val="20"/>
-          <w:szCs w:val="20"/>
-          <w:shd w:val="clear" w:color="auto" w:fill="E8F2FE"/>
-        </w:rPr>
-        <w:t>'</w:t>
-      </w:r>
-      <w:r>
-        <w:rPr>
-          <w:rFonts w:ascii="Consolas" w:hAnsi="Consolas" w:cs="Consolas"/>
-          <w:color w:val="000000"/>
-          <w:sz w:val="20"/>
-          <w:szCs w:val="20"/>
-          <w:shd w:val="clear" w:color="auto" w:fill="E8F2FE"/>
-        </w:rPr>
-        <w:t xml:space="preserve">) </w:t>
-      </w:r>
-      <w:r>
-        <w:rPr>
-          <w:rFonts w:ascii="Consolas" w:hAnsi="Consolas" w:cs="Consolas"/>
-          <w:b/>
-          <w:bCs/>
-          <w:color w:val="800000"/>
-          <w:sz w:val="20"/>
-          <w:szCs w:val="20"/>
-          <w:shd w:val="clear" w:color="auto" w:fill="E8F2FE"/>
-        </w:rPr>
-        <w:t>or</w:t>
-      </w:r>
-      <w:r>
-        <w:rPr>
-          <w:rFonts w:ascii="Consolas" w:hAnsi="Consolas" w:cs="Consolas"/>
-          <w:color w:val="000000"/>
-          <w:sz w:val="20"/>
-          <w:szCs w:val="20"/>
-          <w:shd w:val="clear" w:color="auto" w:fill="E8F2FE"/>
-        </w:rPr>
-        <w:t xml:space="preserve"> </w:t>
-      </w:r>
-      <w:proofErr w:type="spellStart"/>
-      <w:r>
-        <w:rPr>
-          <w:rFonts w:ascii="Consolas" w:hAnsi="Consolas" w:cs="Consolas"/>
-          <w:color w:val="000000"/>
-          <w:sz w:val="20"/>
-          <w:szCs w:val="20"/>
-          <w:shd w:val="clear" w:color="auto" w:fill="E8F2FE"/>
-        </w:rPr>
-        <w:t>ylesanne</w:t>
-      </w:r>
-      <w:proofErr w:type="spellEnd"/>
-      <w:r>
-        <w:rPr>
-          <w:rFonts w:ascii="Consolas" w:hAnsi="Consolas" w:cs="Consolas"/>
-          <w:color w:val="000000"/>
-          <w:sz w:val="20"/>
-          <w:szCs w:val="20"/>
-          <w:shd w:val="clear" w:color="auto" w:fill="E8F2FE"/>
-        </w:rPr>
-        <w:t xml:space="preserve"> = </w:t>
-      </w:r>
-      <w:r>
-        <w:rPr>
-          <w:rFonts w:ascii="Consolas" w:hAnsi="Consolas" w:cs="Consolas"/>
-          <w:color w:val="008000"/>
-          <w:sz w:val="20"/>
-          <w:szCs w:val="20"/>
-          <w:shd w:val="clear" w:color="auto" w:fill="E8F2FE"/>
-        </w:rPr>
-        <w:t>'</w:t>
-      </w:r>
-      <w:proofErr w:type="spellStart"/>
-      <w:r>
-        <w:rPr>
-          <w:rFonts w:ascii="Consolas" w:hAnsi="Consolas" w:cs="Consolas"/>
-          <w:color w:val="008000"/>
-          <w:sz w:val="20"/>
-          <w:szCs w:val="20"/>
-          <w:shd w:val="clear" w:color="auto" w:fill="E8F2FE"/>
-        </w:rPr>
-        <w:t>Tudeng</w:t>
-      </w:r>
-      <w:proofErr w:type="spellEnd"/>
-      <w:r>
-        <w:rPr>
-          <w:rFonts w:ascii="Consolas" w:hAnsi="Consolas" w:cs="Consolas"/>
-          <w:color w:val="008000"/>
-          <w:sz w:val="20"/>
-          <w:szCs w:val="20"/>
-          <w:shd w:val="clear" w:color="auto" w:fill="E8F2FE"/>
-        </w:rPr>
-        <w:t>'</w:t>
-      </w:r>
-      <w:r>
-        <w:rPr>
-          <w:rFonts w:ascii="Consolas" w:hAnsi="Consolas" w:cs="Consolas"/>
-          <w:color w:val="000000"/>
-          <w:sz w:val="20"/>
-          <w:szCs w:val="20"/>
-          <w:shd w:val="clear" w:color="auto" w:fill="E8F2FE"/>
-        </w:rPr>
-        <w:t xml:space="preserve"> </w:t>
-      </w:r>
-      <w:r>
-        <w:rPr>
-          <w:rFonts w:ascii="Consolas" w:hAnsi="Consolas" w:cs="Consolas"/>
-          <w:b/>
-          <w:bCs/>
-          <w:color w:val="800000"/>
-          <w:sz w:val="20"/>
-          <w:szCs w:val="20"/>
-          <w:shd w:val="clear" w:color="auto" w:fill="E8F2FE"/>
-        </w:rPr>
-        <w:t>order</w:t>
-      </w:r>
-      <w:r>
-        <w:rPr>
-          <w:rFonts w:ascii="Consolas" w:hAnsi="Consolas" w:cs="Consolas"/>
-          <w:color w:val="000000"/>
-          <w:sz w:val="20"/>
-          <w:szCs w:val="20"/>
-          <w:shd w:val="clear" w:color="auto" w:fill="E8F2FE"/>
-        </w:rPr>
-        <w:t xml:space="preserve"> </w:t>
-      </w:r>
-      <w:r>
-        <w:rPr>
-          <w:rFonts w:ascii="Consolas" w:hAnsi="Consolas" w:cs="Consolas"/>
-          <w:b/>
-          <w:bCs/>
-          <w:color w:val="800000"/>
-          <w:sz w:val="20"/>
-          <w:szCs w:val="20"/>
-          <w:shd w:val="clear" w:color="auto" w:fill="E8F2FE"/>
-        </w:rPr>
-        <w:t>by</w:t>
-      </w:r>
-      <w:r>
-        <w:rPr>
-          <w:rFonts w:ascii="Consolas" w:hAnsi="Consolas" w:cs="Consolas"/>
-          <w:color w:val="000000"/>
-          <w:sz w:val="20"/>
-          <w:szCs w:val="20"/>
-          <w:shd w:val="clear" w:color="auto" w:fill="E8F2FE"/>
-        </w:rPr>
-        <w:t xml:space="preserve"> </w:t>
-      </w:r>
-      <w:proofErr w:type="spellStart"/>
-      <w:r>
-        <w:rPr>
-          <w:rFonts w:ascii="Consolas" w:hAnsi="Consolas" w:cs="Consolas"/>
-          <w:color w:val="000000"/>
-          <w:sz w:val="20"/>
-          <w:szCs w:val="20"/>
-          <w:shd w:val="clear" w:color="auto" w:fill="E8F2FE"/>
-        </w:rPr>
-        <w:t>jr</w:t>
-      </w:r>
-      <w:proofErr w:type="spellEnd"/>
-      <w:r>
-        <w:rPr>
-          <w:rFonts w:ascii="Consolas" w:hAnsi="Consolas" w:cs="Consolas"/>
-          <w:color w:val="000000"/>
-          <w:sz w:val="20"/>
-          <w:szCs w:val="20"/>
-          <w:shd w:val="clear" w:color="auto" w:fill="E8F2FE"/>
-        </w:rPr>
-        <w:t xml:space="preserve"> </w:t>
-      </w:r>
-      <w:proofErr w:type="spellStart"/>
-      <w:r>
-        <w:rPr>
-          <w:rFonts w:ascii="Consolas" w:hAnsi="Consolas" w:cs="Consolas"/>
-          <w:b/>
-          <w:bCs/>
-          <w:color w:val="800000"/>
-          <w:sz w:val="20"/>
-          <w:szCs w:val="20"/>
-          <w:shd w:val="clear" w:color="auto" w:fill="E8F2FE"/>
-        </w:rPr>
-        <w:t>asc</w:t>
-      </w:r>
-      <w:proofErr w:type="spellEnd"/>
-      <w:r>
-        <w:rPr>
-          <w:rFonts w:ascii="Consolas" w:hAnsi="Consolas" w:cs="Consolas"/>
-          <w:color w:val="FF0000"/>
-          <w:sz w:val="20"/>
-          <w:szCs w:val="20"/>
-          <w:shd w:val="clear" w:color="auto" w:fill="E8F2FE"/>
-        </w:rPr>
-        <w:t>;</w:t>
-      </w:r>
-    </w:p>
-    <w:bookmarkEnd w:id="0"/>
-    <w:p>
-      <w:pPr>
-        <w:spacing w:line="259" w:lineRule="auto"/>
-        <w:jc w:val="left"/>
-      </w:pPr>
-    </w:p>
-    <w:p>
-      <w:pPr>
-        <w:spacing w:line="259" w:lineRule="auto"/>
-        <w:jc w:val="left"/>
-      </w:pPr>
-      <w:proofErr w:type="spellStart"/>
-      <w:r>
-        <w:t>Järgmisel</w:t>
-      </w:r>
-      <w:proofErr w:type="spellEnd"/>
-      <w:r>
-        <w:t xml:space="preserve"> </w:t>
-      </w:r>
-      <w:proofErr w:type="spellStart"/>
-      <w:r>
-        <w:t>lehel</w:t>
-      </w:r>
-      <w:proofErr w:type="spellEnd"/>
-      <w:r>
-        <w:t xml:space="preserve"> </w:t>
-      </w:r>
-      <w:proofErr w:type="spellStart"/>
-      <w:r>
-        <w:t>Taski</w:t>
-      </w:r>
-      <w:proofErr w:type="spellEnd"/>
-      <w:r>
-        <w:t xml:space="preserve"> </w:t>
-      </w:r>
-      <w:proofErr w:type="spellStart"/>
-      <w:r>
-        <w:t>tegemise</w:t>
-      </w:r>
-      <w:proofErr w:type="spellEnd"/>
-      <w:r>
-        <w:t xml:space="preserve"> </w:t>
-      </w:r>
-      <w:proofErr w:type="spellStart"/>
-      <w:r>
-        <w:t>õpetus</w:t>
-      </w:r>
-      <w:proofErr w:type="spellEnd"/>
-      <w:r>
-        <w:t>.</w:t>
-      </w:r>
-    </w:p>
-    <w:p>
-      <w:pPr>
-        <w:spacing w:line="259" w:lineRule="auto"/>
-        <w:jc w:val="left"/>
-      </w:pPr>
-      <w:r>
-        <w:br w:type="page"/>
+      <w:r>
+        <w:t>Vali Tools -&gt; Execute script</w:t>
       </w:r>
     </w:p>
     <w:p>
       <w:pPr>
         <w:pStyle w:val="ListParagraph"/>
-        <w:numPr>
-          <w:ilvl w:val="0"/>
-          <w:numId w:val="2"/>
-        </w:numPr>
-        <w:spacing w:line="259" w:lineRule="auto"/>
-        <w:jc w:val="left"/>
-      </w:pPr>
-      <w:proofErr w:type="spellStart"/>
-      <w:r>
-        <w:lastRenderedPageBreak/>
-        <w:t>Kui</w:t>
-      </w:r>
-      <w:proofErr w:type="spellEnd"/>
-      <w:r>
-        <w:t xml:space="preserve"> </w:t>
-      </w:r>
-      <w:proofErr w:type="spellStart"/>
-      <w:r>
-        <w:t>oled</w:t>
-      </w:r>
-      <w:proofErr w:type="spellEnd"/>
-      <w:r>
-        <w:t xml:space="preserve"> </w:t>
-      </w:r>
-      <w:proofErr w:type="spellStart"/>
-      <w:r>
-        <w:t>skripti</w:t>
-      </w:r>
-      <w:proofErr w:type="spellEnd"/>
-      <w:r>
-        <w:t xml:space="preserve"> </w:t>
-      </w:r>
-      <w:proofErr w:type="spellStart"/>
-      <w:r>
-        <w:t>käivitamise</w:t>
-      </w:r>
-      <w:proofErr w:type="spellEnd"/>
-      <w:r>
-        <w:t xml:space="preserve"> </w:t>
-      </w:r>
-      <w:proofErr w:type="spellStart"/>
-      <w:r>
-        <w:t>aknas</w:t>
-      </w:r>
-      <w:proofErr w:type="spellEnd"/>
-    </w:p>
-    <w:p>
-      <w:pPr>
-        <w:pStyle w:val="ListParagraph"/>
-        <w:numPr>
-          <w:ilvl w:val="1"/>
-          <w:numId w:val="2"/>
-        </w:numPr>
-        <w:spacing w:line="259" w:lineRule="auto"/>
-        <w:jc w:val="left"/>
-      </w:pPr>
-      <w:r>
-        <w:t xml:space="preserve">All </w:t>
-      </w:r>
-      <w:proofErr w:type="spellStart"/>
-      <w:r>
-        <w:t>vasakul</w:t>
-      </w:r>
-      <w:proofErr w:type="spellEnd"/>
-      <w:r>
-        <w:t xml:space="preserve"> on Save task</w:t>
-      </w:r>
-    </w:p>
-    <w:p>
-      <w:pPr>
-        <w:pStyle w:val="ListParagraph"/>
-        <w:ind w:left="360"/>
       </w:pPr>
       <w:r>
         <w:rPr>
@@ -1448,10 +725,10 @@
           <w:lang w:eastAsia="en-GB"/>
         </w:rPr>
         <w:drawing>
-          <wp:inline distT="0" distB="0" distL="0" distR="0" wp14:anchorId="648A4BB2" wp14:editId="627F384C">
-            <wp:extent cx="5731510" cy="3706495"/>
-            <wp:effectExtent l="0" t="0" r="2540" b="8255"/>
-            <wp:docPr id="5" name="Picture 5"/>
+          <wp:inline distT="0" distB="0" distL="0" distR="0" wp14:anchorId="19643530" wp14:editId="5D4F39D0">
+            <wp:extent cx="5696745" cy="5639587"/>
+            <wp:effectExtent l="0" t="0" r="0" b="0"/>
+            <wp:docPr id="1" name="Picture 1"/>
             <wp:cNvGraphicFramePr>
               <a:graphicFrameLocks xmlns:a="http://schemas.openxmlformats.org/drawingml/2006/main" noChangeAspect="1"/>
             </wp:cNvGraphicFramePr>
@@ -1471,7 +748,7 @@
                   <pic:spPr>
                     <a:xfrm>
                       <a:off x="0" y="0"/>
-                      <a:ext cx="5731510" cy="3706495"/>
+                      <a:ext cx="5696745" cy="5639587"/>
                     </a:xfrm>
                     <a:prstGeom prst="rect">
                       <a:avLst/>
@@ -1486,58 +763,113 @@
     </w:p>
     <w:p>
       <w:pPr>
+        <w:spacing w:line="259" w:lineRule="auto"/>
+        <w:jc w:val="left"/>
+      </w:pPr>
+      <w:r>
+        <w:br w:type="page"/>
+      </w:r>
+    </w:p>
+    <w:p>
+      <w:pPr>
+        <w:pStyle w:val="ListParagraph"/>
+        <w:numPr>
+          <w:ilvl w:val="0"/>
+          <w:numId w:val="2"/>
+        </w:numPr>
+      </w:pPr>
+      <w:proofErr w:type="spellStart"/>
+      <w:r>
+        <w:lastRenderedPageBreak/>
+        <w:t>Avanenud</w:t>
+      </w:r>
+      <w:proofErr w:type="spellEnd"/>
+      <w:r>
+        <w:t xml:space="preserve"> </w:t>
+      </w:r>
+      <w:proofErr w:type="spellStart"/>
+      <w:r>
+        <w:t>aknas</w:t>
+      </w:r>
+      <w:proofErr w:type="spellEnd"/>
+      <w:r>
+        <w:t xml:space="preserve"> </w:t>
+      </w:r>
+      <w:proofErr w:type="spellStart"/>
+      <w:r>
+        <w:t>vali</w:t>
+      </w:r>
+      <w:proofErr w:type="spellEnd"/>
+      <w:r>
+        <w:t xml:space="preserve"> </w:t>
+      </w:r>
+      <w:proofErr w:type="spellStart"/>
+      <w:r>
+        <w:t>skriptifaili</w:t>
+      </w:r>
+      <w:proofErr w:type="spellEnd"/>
+      <w:r>
+        <w:t xml:space="preserve"> </w:t>
+      </w:r>
+      <w:proofErr w:type="spellStart"/>
+      <w:r>
+        <w:t>asukoht</w:t>
+      </w:r>
+      <w:proofErr w:type="spellEnd"/>
+    </w:p>
+    <w:p>
+      <w:pPr>
+        <w:pStyle w:val="ListParagraph"/>
+        <w:numPr>
+          <w:ilvl w:val="1"/>
+          <w:numId w:val="2"/>
+        </w:numPr>
+      </w:pPr>
+      <w:proofErr w:type="spellStart"/>
+      <w:r>
+        <w:t>Vajuta</w:t>
+      </w:r>
+      <w:proofErr w:type="spellEnd"/>
+      <w:r>
+        <w:t xml:space="preserve"> Start </w:t>
+      </w:r>
+      <w:proofErr w:type="spellStart"/>
+      <w:r>
+        <w:t>ja</w:t>
+      </w:r>
+      <w:proofErr w:type="spellEnd"/>
+      <w:r>
+        <w:t xml:space="preserve"> script </w:t>
+      </w:r>
+      <w:proofErr w:type="spellStart"/>
+      <w:r>
+        <w:t>hakkab</w:t>
+      </w:r>
+      <w:proofErr w:type="spellEnd"/>
+      <w:r>
+        <w:t xml:space="preserve"> </w:t>
+      </w:r>
+      <w:proofErr w:type="spellStart"/>
+      <w:r>
+        <w:t>tööle</w:t>
+      </w:r>
+      <w:proofErr w:type="spellEnd"/>
+    </w:p>
+    <w:p>
+      <w:pPr>
         <w:pStyle w:val="ListParagraph"/>
         <w:ind w:left="360"/>
       </w:pPr>
       <w:r>
-        <w:t xml:space="preserve">5.2 Pane </w:t>
-      </w:r>
-      <w:proofErr w:type="spellStart"/>
-      <w:r>
-        <w:t>taskile</w:t>
-      </w:r>
-      <w:proofErr w:type="spellEnd"/>
-      <w:r>
-        <w:t xml:space="preserve"> </w:t>
-      </w:r>
-      <w:proofErr w:type="spellStart"/>
-      <w:r>
-        <w:t>nimeks</w:t>
-      </w:r>
-      <w:proofErr w:type="spellEnd"/>
-      <w:r>
-        <w:t xml:space="preserve"> </w:t>
-      </w:r>
-      <w:proofErr w:type="spellStart"/>
-      <w:r>
-        <w:t>kontroll</w:t>
-      </w:r>
-      <w:proofErr w:type="spellEnd"/>
-    </w:p>
-    <w:p>
-      <w:pPr>
-        <w:pStyle w:val="ListParagraph"/>
-        <w:ind w:left="360"/>
-      </w:pPr>
-      <w:r>
-        <w:t>5.3 OK</w:t>
-      </w:r>
-    </w:p>
-    <w:p>
-      <w:pPr>
-        <w:pStyle w:val="ListParagraph"/>
-        <w:ind w:left="360"/>
-      </w:pPr>
-      <w:r>
         <w:rPr>
           <w:noProof/>
           <w:lang w:eastAsia="en-GB"/>
         </w:rPr>
         <w:drawing>
-          <wp:inline distT="0" distB="0" distL="0" distR="0" wp14:anchorId="51500DA2" wp14:editId="0727D9B2">
-            <wp:extent cx="3991532" cy="2534004"/>
-            <wp:effectExtent l="0" t="0" r="0" b="0"/>
-            <wp:docPr id="7" name="Picture 7"/>
+          <wp:inline distT="0" distB="0" distL="0" distR="0" wp14:anchorId="5D3E7F0A" wp14:editId="1E52009F">
+            <wp:extent cx="5731510" cy="3435350"/>
+            <wp:effectExtent l="0" t="0" r="2540" b="0"/>
+            <wp:docPr id="2" name="Picture 2"/>
             <wp:cNvGraphicFramePr>
               <a:graphicFrameLocks xmlns:a="http://schemas.openxmlformats.org/drawingml/2006/main" noChangeAspect="1"/>
             </wp:cNvGraphicFramePr>
@@ -1557,7 +889,7 @@
                   <pic:spPr>
                     <a:xfrm>
                       <a:off x="0" y="0"/>
-                      <a:ext cx="3991532" cy="2534004"/>
+                      <a:ext cx="5731510" cy="3435350"/>
                     </a:xfrm>
                     <a:prstGeom prst="rect">
                       <a:avLst/>
@@ -1572,39 +904,18 @@
     </w:p>
     <w:p>
       <w:pPr>
-        <w:spacing w:line="259" w:lineRule="auto"/>
-        <w:jc w:val="left"/>
-      </w:pPr>
-      <w:r>
-        <w:br w:type="page"/>
-      </w:r>
-    </w:p>
-    <w:p>
-      <w:pPr>
         <w:pStyle w:val="ListParagraph"/>
         <w:numPr>
           <w:ilvl w:val="0"/>
           <w:numId w:val="2"/>
         </w:numPr>
       </w:pPr>
-      <w:proofErr w:type="spellStart"/>
-      <w:r>
-        <w:lastRenderedPageBreak/>
-        <w:t>Taski</w:t>
-      </w:r>
-      <w:proofErr w:type="spellEnd"/>
-      <w:r>
-        <w:t xml:space="preserve"> </w:t>
-      </w:r>
-      <w:proofErr w:type="spellStart"/>
-      <w:r>
-        <w:t>käivit</w:t>
-      </w:r>
-      <w:r>
-        <w:t>a</w:t>
-      </w:r>
-      <w:r>
-        <w:t>mine</w:t>
+      <w:r>
+        <w:t xml:space="preserve">Tulemuse </w:t>
+      </w:r>
+      <w:proofErr w:type="spellStart"/>
+      <w:r>
+        <w:t>vaatamine</w:t>
       </w:r>
       <w:proofErr w:type="spellEnd"/>
     </w:p>
@@ -1618,12 +929,25 @@
       </w:pPr>
       <w:proofErr w:type="spellStart"/>
       <w:r>
-        <w:t>Tegumirealt</w:t>
-      </w:r>
-      <w:proofErr w:type="spellEnd"/>
-      <w:r>
-        <w:t xml:space="preserve"> Database</w:t>
-      </w:r>
+        <w:t>Sulge</w:t>
+      </w:r>
+      <w:proofErr w:type="spellEnd"/>
+      <w:r>
+        <w:t xml:space="preserve"> </w:t>
+      </w:r>
+      <w:proofErr w:type="spellStart"/>
+      <w:r>
+        <w:t>skripti</w:t>
+      </w:r>
+      <w:proofErr w:type="spellEnd"/>
+      <w:r>
+        <w:t xml:space="preserve"> </w:t>
+      </w:r>
+      <w:proofErr w:type="spellStart"/>
+      <w:r>
+        <w:t>aken</w:t>
+      </w:r>
+      <w:proofErr w:type="spellEnd"/>
     </w:p>
     <w:p>
       <w:pPr>
@@ -1633,26 +957,766 @@
           <w:numId w:val="2"/>
         </w:numPr>
       </w:pPr>
-      <w:r>
-        <w:t xml:space="preserve">Tasks -&gt; </w:t>
-      </w:r>
-      <w:proofErr w:type="spellStart"/>
-      <w:r>
-        <w:t>kontroll</w:t>
-      </w:r>
-      <w:proofErr w:type="spellEnd"/>
-    </w:p>
-    <w:p>
+      <w:proofErr w:type="spellStart"/>
+      <w:r>
+        <w:t>Tudengile</w:t>
+      </w:r>
+      <w:proofErr w:type="spellEnd"/>
+      <w:r>
+        <w:t xml:space="preserve"> tagasiside </w:t>
+      </w:r>
+      <w:proofErr w:type="spellStart"/>
+      <w:r>
+        <w:t>andmiseks</w:t>
+      </w:r>
+      <w:proofErr w:type="spellEnd"/>
+      <w:r>
+        <w:t xml:space="preserve"> tekib TEMP kausta fail tulemuse.csv, </w:t>
+      </w:r>
+      <w:proofErr w:type="spellStart"/>
+      <w:r>
+        <w:t>avades</w:t>
+      </w:r>
+      <w:proofErr w:type="spellEnd"/>
+      <w:r>
+        <w:t xml:space="preserve"> </w:t>
+      </w:r>
+      <w:proofErr w:type="spellStart"/>
+      <w:r>
+        <w:t>saab</w:t>
+      </w:r>
+      <w:proofErr w:type="spellEnd"/>
+      <w:r>
+        <w:t xml:space="preserve"> </w:t>
+      </w:r>
+      <w:proofErr w:type="spellStart"/>
+      <w:r>
+        <w:t>tabelina</w:t>
+      </w:r>
+      <w:proofErr w:type="spellEnd"/>
+      <w:r>
+        <w:t xml:space="preserve"> </w:t>
+      </w:r>
+      <w:proofErr w:type="spellStart"/>
+      <w:r>
+        <w:t>kopeerida</w:t>
+      </w:r>
+      <w:proofErr w:type="spellEnd"/>
+    </w:p>
+    <w:p>
+      <w:pPr>
+        <w:pStyle w:val="ListParagraph"/>
+        <w:numPr>
+          <w:ilvl w:val="1"/>
+          <w:numId w:val="2"/>
+        </w:numPr>
+      </w:pPr>
+      <w:proofErr w:type="spellStart"/>
+      <w:r>
+        <w:t>Kui</w:t>
+      </w:r>
+      <w:proofErr w:type="spellEnd"/>
+      <w:r>
+        <w:t xml:space="preserve"> </w:t>
+      </w:r>
+      <w:proofErr w:type="spellStart"/>
+      <w:r>
+        <w:t>soovid</w:t>
+      </w:r>
+      <w:proofErr w:type="spellEnd"/>
+      <w:r>
+        <w:t xml:space="preserve"> </w:t>
+      </w:r>
+      <w:proofErr w:type="spellStart"/>
+      <w:r>
+        <w:t>Dbeaverist</w:t>
+      </w:r>
+      <w:proofErr w:type="spellEnd"/>
+      <w:r>
+        <w:t xml:space="preserve"> </w:t>
+      </w:r>
+      <w:proofErr w:type="spellStart"/>
+      <w:r>
+        <w:t>tulemust</w:t>
+      </w:r>
+      <w:proofErr w:type="spellEnd"/>
+      <w:r>
+        <w:t xml:space="preserve"> näha, </w:t>
+      </w:r>
+      <w:proofErr w:type="spellStart"/>
+      <w:r>
+        <w:t>siis</w:t>
+      </w:r>
+      <w:proofErr w:type="spellEnd"/>
+      <w:r>
+        <w:t xml:space="preserve"> </w:t>
+      </w:r>
+      <w:proofErr w:type="spellStart"/>
+      <w:r>
+        <w:t>k</w:t>
+      </w:r>
+      <w:r>
+        <w:t>äivita</w:t>
+      </w:r>
+      <w:proofErr w:type="spellEnd"/>
+      <w:r>
+        <w:t xml:space="preserve"> </w:t>
+      </w:r>
+      <w:proofErr w:type="spellStart"/>
+      <w:r>
+        <w:t>Dbeaveri</w:t>
+      </w:r>
+      <w:proofErr w:type="spellEnd"/>
+      <w:r>
+        <w:t xml:space="preserve"> </w:t>
+      </w:r>
+      <w:proofErr w:type="spellStart"/>
+      <w:r>
+        <w:t>aknas</w:t>
+      </w:r>
+      <w:proofErr w:type="spellEnd"/>
+      <w:r>
+        <w:t xml:space="preserve"> </w:t>
+      </w:r>
+      <w:proofErr w:type="spellStart"/>
+      <w:r>
+        <w:t>järgnev</w:t>
+      </w:r>
+      <w:proofErr w:type="spellEnd"/>
+      <w:r>
+        <w:t xml:space="preserve"> </w:t>
+      </w:r>
+      <w:proofErr w:type="spellStart"/>
+      <w:r>
+        <w:t>pä</w:t>
+      </w:r>
+      <w:r>
+        <w:t>ring</w:t>
+      </w:r>
+      <w:proofErr w:type="spellEnd"/>
+      <w:r>
+        <w:t>:</w:t>
+      </w:r>
+    </w:p>
+    <w:p>
+      <w:pPr>
+        <w:ind w:left="360"/>
+        <w:rPr>
+          <w:rFonts w:ascii="Consolas" w:hAnsi="Consolas" w:cs="Consolas"/>
+          <w:color w:val="FF0000"/>
+          <w:sz w:val="20"/>
+          <w:szCs w:val="20"/>
+          <w:shd w:val="clear" w:color="auto" w:fill="E8F2FE"/>
+        </w:rPr>
+      </w:pPr>
+      <w:r>
+        <w:rPr>
+          <w:rFonts w:ascii="Consolas" w:hAnsi="Consolas" w:cs="Consolas"/>
+          <w:b/>
+          <w:bCs/>
+          <w:color w:val="800000"/>
+          <w:sz w:val="20"/>
+          <w:szCs w:val="20"/>
+          <w:shd w:val="clear" w:color="auto" w:fill="E8F2FE"/>
+        </w:rPr>
+        <w:t>Select</w:t>
+      </w:r>
+      <w:r>
+        <w:rPr>
+          <w:rFonts w:ascii="Consolas" w:hAnsi="Consolas" w:cs="Consolas"/>
+          <w:color w:val="000000"/>
+          <w:sz w:val="20"/>
+          <w:szCs w:val="20"/>
+          <w:shd w:val="clear" w:color="auto" w:fill="E8F2FE"/>
+        </w:rPr>
+        <w:t xml:space="preserve"> </w:t>
+      </w:r>
+      <w:proofErr w:type="spellStart"/>
+      <w:r>
+        <w:rPr>
+          <w:rFonts w:ascii="Consolas" w:hAnsi="Consolas" w:cs="Consolas"/>
+          <w:color w:val="000000"/>
+          <w:sz w:val="20"/>
+          <w:szCs w:val="20"/>
+          <w:shd w:val="clear" w:color="auto" w:fill="E8F2FE"/>
+        </w:rPr>
+        <w:t>ylesanne</w:t>
+      </w:r>
+      <w:proofErr w:type="spellEnd"/>
+      <w:r>
+        <w:rPr>
+          <w:rFonts w:ascii="Consolas" w:hAnsi="Consolas" w:cs="Consolas"/>
+          <w:color w:val="000000"/>
+          <w:sz w:val="20"/>
+          <w:szCs w:val="20"/>
+          <w:shd w:val="clear" w:color="auto" w:fill="E8F2FE"/>
+        </w:rPr>
+        <w:t xml:space="preserve">, </w:t>
+      </w:r>
+      <w:proofErr w:type="spellStart"/>
+      <w:r>
+        <w:rPr>
+          <w:rFonts w:ascii="Consolas" w:hAnsi="Consolas" w:cs="Consolas"/>
+          <w:color w:val="000000"/>
+          <w:sz w:val="20"/>
+          <w:szCs w:val="20"/>
+          <w:shd w:val="clear" w:color="auto" w:fill="E8F2FE"/>
+        </w:rPr>
+        <w:t>kontrolli_nimi</w:t>
+      </w:r>
+      <w:proofErr w:type="spellEnd"/>
+      <w:r>
+        <w:rPr>
+          <w:rFonts w:ascii="Consolas" w:hAnsi="Consolas" w:cs="Consolas"/>
+          <w:color w:val="000000"/>
+          <w:sz w:val="20"/>
+          <w:szCs w:val="20"/>
+          <w:shd w:val="clear" w:color="auto" w:fill="E8F2FE"/>
+        </w:rPr>
+        <w:t xml:space="preserve">, tagasiside, </w:t>
+      </w:r>
+      <w:proofErr w:type="spellStart"/>
+      <w:r>
+        <w:rPr>
+          <w:rFonts w:ascii="Consolas" w:hAnsi="Consolas" w:cs="Consolas"/>
+          <w:color w:val="000000"/>
+          <w:sz w:val="20"/>
+          <w:szCs w:val="20"/>
+          <w:shd w:val="clear" w:color="auto" w:fill="E8F2FE"/>
+        </w:rPr>
+        <w:t>olek</w:t>
+      </w:r>
+      <w:proofErr w:type="spellEnd"/>
+      <w:r>
+        <w:rPr>
+          <w:rFonts w:ascii="Consolas" w:hAnsi="Consolas" w:cs="Consolas"/>
+          <w:color w:val="000000"/>
+          <w:sz w:val="20"/>
+          <w:szCs w:val="20"/>
+          <w:shd w:val="clear" w:color="auto" w:fill="E8F2FE"/>
+        </w:rPr>
+        <w:t xml:space="preserve">, punktid, </w:t>
+      </w:r>
+      <w:proofErr w:type="spellStart"/>
+      <w:r>
+        <w:rPr>
+          <w:rFonts w:ascii="Consolas" w:hAnsi="Consolas" w:cs="Consolas"/>
+          <w:color w:val="000000"/>
+          <w:sz w:val="20"/>
+          <w:szCs w:val="20"/>
+          <w:shd w:val="clear" w:color="auto" w:fill="E8F2FE"/>
+        </w:rPr>
+        <w:t>max_punktid</w:t>
+      </w:r>
+      <w:proofErr w:type="spellEnd"/>
+      <w:r>
+        <w:rPr>
+          <w:rFonts w:ascii="Consolas" w:hAnsi="Consolas" w:cs="Consolas"/>
+          <w:color w:val="000000"/>
+          <w:sz w:val="20"/>
+          <w:szCs w:val="20"/>
+          <w:shd w:val="clear" w:color="auto" w:fill="E8F2FE"/>
+        </w:rPr>
+        <w:t xml:space="preserve"> </w:t>
+      </w:r>
+      <w:proofErr w:type="gramStart"/>
+      <w:r>
+        <w:rPr>
+          <w:rFonts w:ascii="Consolas" w:hAnsi="Consolas" w:cs="Consolas"/>
+          <w:b/>
+          <w:bCs/>
+          <w:color w:val="800000"/>
+          <w:sz w:val="20"/>
+          <w:szCs w:val="20"/>
+          <w:shd w:val="clear" w:color="auto" w:fill="E8F2FE"/>
+        </w:rPr>
+        <w:t>From</w:t>
+      </w:r>
+      <w:proofErr w:type="gramEnd"/>
+      <w:r>
+        <w:rPr>
+          <w:rFonts w:ascii="Consolas" w:hAnsi="Consolas" w:cs="Consolas"/>
+          <w:color w:val="000000"/>
+          <w:sz w:val="20"/>
+          <w:szCs w:val="20"/>
+          <w:shd w:val="clear" w:color="auto" w:fill="E8F2FE"/>
+        </w:rPr>
+        <w:t xml:space="preserve"> </w:t>
+      </w:r>
+      <w:proofErr w:type="spellStart"/>
+      <w:r>
+        <w:rPr>
+          <w:rFonts w:ascii="Consolas" w:hAnsi="Consolas" w:cs="Consolas"/>
+          <w:color w:val="000000"/>
+          <w:sz w:val="20"/>
+          <w:szCs w:val="20"/>
+          <w:shd w:val="clear" w:color="auto" w:fill="E8F2FE"/>
+        </w:rPr>
+        <w:t>staatus</w:t>
+      </w:r>
+      <w:proofErr w:type="spellEnd"/>
+      <w:r>
+        <w:rPr>
+          <w:rFonts w:ascii="Consolas" w:hAnsi="Consolas" w:cs="Consolas"/>
+          <w:color w:val="000000"/>
+          <w:sz w:val="20"/>
+          <w:szCs w:val="20"/>
+          <w:shd w:val="clear" w:color="auto" w:fill="E8F2FE"/>
+        </w:rPr>
+        <w:t xml:space="preserve"> </w:t>
+      </w:r>
+      <w:r>
+        <w:rPr>
+          <w:rFonts w:ascii="Consolas" w:hAnsi="Consolas" w:cs="Consolas"/>
+          <w:b/>
+          <w:bCs/>
+          <w:color w:val="800000"/>
+          <w:sz w:val="20"/>
+          <w:szCs w:val="20"/>
+          <w:shd w:val="clear" w:color="auto" w:fill="E8F2FE"/>
+        </w:rPr>
+        <w:t>where</w:t>
+      </w:r>
+      <w:r>
+        <w:rPr>
+          <w:rFonts w:ascii="Consolas" w:hAnsi="Consolas" w:cs="Consolas"/>
+          <w:color w:val="000000"/>
+          <w:sz w:val="20"/>
+          <w:szCs w:val="20"/>
+          <w:shd w:val="clear" w:color="auto" w:fill="E8F2FE"/>
+        </w:rPr>
+        <w:t xml:space="preserve"> </w:t>
+      </w:r>
+      <w:proofErr w:type="spellStart"/>
+      <w:r>
+        <w:rPr>
+          <w:rFonts w:ascii="Consolas" w:hAnsi="Consolas" w:cs="Consolas"/>
+          <w:color w:val="000000"/>
+          <w:sz w:val="20"/>
+          <w:szCs w:val="20"/>
+          <w:shd w:val="clear" w:color="auto" w:fill="E8F2FE"/>
+        </w:rPr>
+        <w:t>olek</w:t>
+      </w:r>
+      <w:proofErr w:type="spellEnd"/>
+      <w:r>
+        <w:rPr>
+          <w:rFonts w:ascii="Consolas" w:hAnsi="Consolas" w:cs="Consolas"/>
+          <w:color w:val="000000"/>
+          <w:sz w:val="20"/>
+          <w:szCs w:val="20"/>
+          <w:shd w:val="clear" w:color="auto" w:fill="E8F2FE"/>
+        </w:rPr>
+        <w:t xml:space="preserve"> </w:t>
+      </w:r>
+      <w:r>
+        <w:rPr>
+          <w:rFonts w:ascii="Consolas" w:hAnsi="Consolas" w:cs="Consolas"/>
+          <w:b/>
+          <w:bCs/>
+          <w:color w:val="800000"/>
+          <w:sz w:val="20"/>
+          <w:szCs w:val="20"/>
+          <w:shd w:val="clear" w:color="auto" w:fill="E8F2FE"/>
+        </w:rPr>
+        <w:t>in</w:t>
+      </w:r>
+      <w:r>
+        <w:rPr>
+          <w:rFonts w:ascii="Consolas" w:hAnsi="Consolas" w:cs="Consolas"/>
+          <w:color w:val="000000"/>
+          <w:sz w:val="20"/>
+          <w:szCs w:val="20"/>
+          <w:shd w:val="clear" w:color="auto" w:fill="E8F2FE"/>
+        </w:rPr>
+        <w:t xml:space="preserve"> (</w:t>
+      </w:r>
+      <w:r>
+        <w:rPr>
+          <w:rFonts w:ascii="Consolas" w:hAnsi="Consolas" w:cs="Consolas"/>
+          <w:color w:val="008000"/>
+          <w:sz w:val="20"/>
+          <w:szCs w:val="20"/>
+          <w:shd w:val="clear" w:color="auto" w:fill="E8F2FE"/>
+        </w:rPr>
+        <w:t>'VIGA'</w:t>
+      </w:r>
+      <w:r>
+        <w:rPr>
+          <w:rFonts w:ascii="Consolas" w:hAnsi="Consolas" w:cs="Consolas"/>
+          <w:color w:val="000000"/>
+          <w:sz w:val="20"/>
+          <w:szCs w:val="20"/>
+          <w:shd w:val="clear" w:color="auto" w:fill="E8F2FE"/>
+        </w:rPr>
+        <w:t>,</w:t>
+      </w:r>
+      <w:r>
+        <w:rPr>
+          <w:rFonts w:ascii="Consolas" w:hAnsi="Consolas" w:cs="Consolas"/>
+          <w:color w:val="008000"/>
+          <w:sz w:val="20"/>
+          <w:szCs w:val="20"/>
+          <w:shd w:val="clear" w:color="auto" w:fill="E8F2FE"/>
+        </w:rPr>
+        <w:t>'</w:t>
+      </w:r>
+      <w:proofErr w:type="spellStart"/>
+      <w:r>
+        <w:rPr>
+          <w:rFonts w:ascii="Consolas" w:hAnsi="Consolas" w:cs="Consolas"/>
+          <w:color w:val="008000"/>
+          <w:sz w:val="20"/>
+          <w:szCs w:val="20"/>
+          <w:shd w:val="clear" w:color="auto" w:fill="E8F2FE"/>
+        </w:rPr>
+        <w:t>Hindepunktid</w:t>
+      </w:r>
+      <w:proofErr w:type="spellEnd"/>
+      <w:r>
+        <w:rPr>
+          <w:rFonts w:ascii="Consolas" w:hAnsi="Consolas" w:cs="Consolas"/>
+          <w:color w:val="008000"/>
+          <w:sz w:val="20"/>
+          <w:szCs w:val="20"/>
+          <w:shd w:val="clear" w:color="auto" w:fill="E8F2FE"/>
+        </w:rPr>
+        <w:t>'</w:t>
+      </w:r>
+      <w:r>
+        <w:rPr>
+          <w:rFonts w:ascii="Consolas" w:hAnsi="Consolas" w:cs="Consolas"/>
+          <w:color w:val="000000"/>
+          <w:sz w:val="20"/>
+          <w:szCs w:val="20"/>
+          <w:shd w:val="clear" w:color="auto" w:fill="E8F2FE"/>
+        </w:rPr>
+        <w:t xml:space="preserve">) </w:t>
+      </w:r>
+      <w:r>
+        <w:rPr>
+          <w:rFonts w:ascii="Consolas" w:hAnsi="Consolas" w:cs="Consolas"/>
+          <w:b/>
+          <w:bCs/>
+          <w:color w:val="800000"/>
+          <w:sz w:val="20"/>
+          <w:szCs w:val="20"/>
+          <w:shd w:val="clear" w:color="auto" w:fill="E8F2FE"/>
+        </w:rPr>
+        <w:t>or</w:t>
+      </w:r>
+      <w:r>
+        <w:rPr>
+          <w:rFonts w:ascii="Consolas" w:hAnsi="Consolas" w:cs="Consolas"/>
+          <w:color w:val="000000"/>
+          <w:sz w:val="20"/>
+          <w:szCs w:val="20"/>
+          <w:shd w:val="clear" w:color="auto" w:fill="E8F2FE"/>
+        </w:rPr>
+        <w:t xml:space="preserve"> </w:t>
+      </w:r>
+      <w:proofErr w:type="spellStart"/>
+      <w:r>
+        <w:rPr>
+          <w:rFonts w:ascii="Consolas" w:hAnsi="Consolas" w:cs="Consolas"/>
+          <w:color w:val="000000"/>
+          <w:sz w:val="20"/>
+          <w:szCs w:val="20"/>
+          <w:shd w:val="clear" w:color="auto" w:fill="E8F2FE"/>
+        </w:rPr>
+        <w:t>ylesanne</w:t>
+      </w:r>
+      <w:proofErr w:type="spellEnd"/>
+      <w:r>
+        <w:rPr>
+          <w:rFonts w:ascii="Consolas" w:hAnsi="Consolas" w:cs="Consolas"/>
+          <w:color w:val="000000"/>
+          <w:sz w:val="20"/>
+          <w:szCs w:val="20"/>
+          <w:shd w:val="clear" w:color="auto" w:fill="E8F2FE"/>
+        </w:rPr>
+        <w:t xml:space="preserve"> = </w:t>
+      </w:r>
+      <w:r>
+        <w:rPr>
+          <w:rFonts w:ascii="Consolas" w:hAnsi="Consolas" w:cs="Consolas"/>
+          <w:color w:val="008000"/>
+          <w:sz w:val="20"/>
+          <w:szCs w:val="20"/>
+          <w:shd w:val="clear" w:color="auto" w:fill="E8F2FE"/>
+        </w:rPr>
+        <w:t>'</w:t>
+      </w:r>
+      <w:proofErr w:type="spellStart"/>
+      <w:r>
+        <w:rPr>
+          <w:rFonts w:ascii="Consolas" w:hAnsi="Consolas" w:cs="Consolas"/>
+          <w:color w:val="008000"/>
+          <w:sz w:val="20"/>
+          <w:szCs w:val="20"/>
+          <w:shd w:val="clear" w:color="auto" w:fill="E8F2FE"/>
+        </w:rPr>
+        <w:t>Tudeng</w:t>
+      </w:r>
+      <w:proofErr w:type="spellEnd"/>
+      <w:r>
+        <w:rPr>
+          <w:rFonts w:ascii="Consolas" w:hAnsi="Consolas" w:cs="Consolas"/>
+          <w:color w:val="008000"/>
+          <w:sz w:val="20"/>
+          <w:szCs w:val="20"/>
+          <w:shd w:val="clear" w:color="auto" w:fill="E8F2FE"/>
+        </w:rPr>
+        <w:t>'</w:t>
+      </w:r>
+      <w:r>
+        <w:rPr>
+          <w:rFonts w:ascii="Consolas" w:hAnsi="Consolas" w:cs="Consolas"/>
+          <w:color w:val="000000"/>
+          <w:sz w:val="20"/>
+          <w:szCs w:val="20"/>
+          <w:shd w:val="clear" w:color="auto" w:fill="E8F2FE"/>
+        </w:rPr>
+        <w:t xml:space="preserve"> </w:t>
+      </w:r>
+      <w:r>
+        <w:rPr>
+          <w:rFonts w:ascii="Consolas" w:hAnsi="Consolas" w:cs="Consolas"/>
+          <w:b/>
+          <w:bCs/>
+          <w:color w:val="800000"/>
+          <w:sz w:val="20"/>
+          <w:szCs w:val="20"/>
+          <w:shd w:val="clear" w:color="auto" w:fill="E8F2FE"/>
+        </w:rPr>
+        <w:t>order</w:t>
+      </w:r>
+      <w:r>
+        <w:rPr>
+          <w:rFonts w:ascii="Consolas" w:hAnsi="Consolas" w:cs="Consolas"/>
+          <w:color w:val="000000"/>
+          <w:sz w:val="20"/>
+          <w:szCs w:val="20"/>
+          <w:shd w:val="clear" w:color="auto" w:fill="E8F2FE"/>
+        </w:rPr>
+        <w:t xml:space="preserve"> </w:t>
+      </w:r>
+      <w:r>
+        <w:rPr>
+          <w:rFonts w:ascii="Consolas" w:hAnsi="Consolas" w:cs="Consolas"/>
+          <w:b/>
+          <w:bCs/>
+          <w:color w:val="800000"/>
+          <w:sz w:val="20"/>
+          <w:szCs w:val="20"/>
+          <w:shd w:val="clear" w:color="auto" w:fill="E8F2FE"/>
+        </w:rPr>
+        <w:t>by</w:t>
+      </w:r>
+      <w:r>
+        <w:rPr>
+          <w:rFonts w:ascii="Consolas" w:hAnsi="Consolas" w:cs="Consolas"/>
+          <w:color w:val="000000"/>
+          <w:sz w:val="20"/>
+          <w:szCs w:val="20"/>
+          <w:shd w:val="clear" w:color="auto" w:fill="E8F2FE"/>
+        </w:rPr>
+        <w:t xml:space="preserve"> </w:t>
+      </w:r>
+      <w:proofErr w:type="spellStart"/>
+      <w:r>
+        <w:rPr>
+          <w:rFonts w:ascii="Consolas" w:hAnsi="Consolas" w:cs="Consolas"/>
+          <w:color w:val="000000"/>
+          <w:sz w:val="20"/>
+          <w:szCs w:val="20"/>
+          <w:shd w:val="clear" w:color="auto" w:fill="E8F2FE"/>
+        </w:rPr>
+        <w:t>jr</w:t>
+      </w:r>
+      <w:proofErr w:type="spellEnd"/>
+      <w:r>
+        <w:rPr>
+          <w:rFonts w:ascii="Consolas" w:hAnsi="Consolas" w:cs="Consolas"/>
+          <w:color w:val="000000"/>
+          <w:sz w:val="20"/>
+          <w:szCs w:val="20"/>
+          <w:shd w:val="clear" w:color="auto" w:fill="E8F2FE"/>
+        </w:rPr>
+        <w:t xml:space="preserve"> </w:t>
+      </w:r>
+      <w:proofErr w:type="spellStart"/>
+      <w:r>
+        <w:rPr>
+          <w:rFonts w:ascii="Consolas" w:hAnsi="Consolas" w:cs="Consolas"/>
+          <w:b/>
+          <w:bCs/>
+          <w:color w:val="800000"/>
+          <w:sz w:val="20"/>
+          <w:szCs w:val="20"/>
+          <w:shd w:val="clear" w:color="auto" w:fill="E8F2FE"/>
+        </w:rPr>
+        <w:t>asc</w:t>
+      </w:r>
+      <w:proofErr w:type="spellEnd"/>
+      <w:r>
+        <w:rPr>
+          <w:rFonts w:ascii="Consolas" w:hAnsi="Consolas" w:cs="Consolas"/>
+          <w:color w:val="FF0000"/>
+          <w:sz w:val="20"/>
+          <w:szCs w:val="20"/>
+          <w:shd w:val="clear" w:color="auto" w:fill="E8F2FE"/>
+        </w:rPr>
+        <w:t>;</w:t>
+      </w:r>
+    </w:p>
+    <w:p>
+      <w:pPr>
+        <w:spacing w:line="259" w:lineRule="auto"/>
+        <w:jc w:val="left"/>
+      </w:pPr>
+    </w:p>
+    <w:p>
+      <w:pPr>
+        <w:spacing w:line="259" w:lineRule="auto"/>
+        <w:jc w:val="left"/>
+      </w:pPr>
+      <w:proofErr w:type="spellStart"/>
+      <w:r>
+        <w:t>Järgmisel</w:t>
+      </w:r>
+      <w:proofErr w:type="spellEnd"/>
+      <w:r>
+        <w:t xml:space="preserve"> </w:t>
+      </w:r>
+      <w:proofErr w:type="spellStart"/>
+      <w:r>
+        <w:t>lehel</w:t>
+      </w:r>
+      <w:proofErr w:type="spellEnd"/>
+      <w:r>
+        <w:t xml:space="preserve"> </w:t>
+      </w:r>
+      <w:proofErr w:type="spellStart"/>
+      <w:r>
+        <w:t>Taski</w:t>
+      </w:r>
+      <w:proofErr w:type="spellEnd"/>
+      <w:r>
+        <w:t xml:space="preserve"> </w:t>
+      </w:r>
+      <w:proofErr w:type="spellStart"/>
+      <w:r>
+        <w:t>tegemise</w:t>
+      </w:r>
+      <w:proofErr w:type="spellEnd"/>
+      <w:r>
+        <w:t xml:space="preserve"> </w:t>
+      </w:r>
+      <w:proofErr w:type="spellStart"/>
+      <w:r>
+        <w:t>õpetus</w:t>
+      </w:r>
+      <w:proofErr w:type="spellEnd"/>
+      <w:r>
+        <w:t>.</w:t>
+      </w:r>
+    </w:p>
+    <w:p>
+      <w:pPr>
+        <w:spacing w:line="259" w:lineRule="auto"/>
+        <w:jc w:val="left"/>
+      </w:pPr>
+      <w:r>
+        <w:br w:type="page"/>
+      </w:r>
+    </w:p>
+    <w:p>
+      <w:pPr>
+        <w:pStyle w:val="ListParagraph"/>
+        <w:numPr>
+          <w:ilvl w:val="0"/>
+          <w:numId w:val="2"/>
+        </w:numPr>
+        <w:spacing w:line="259" w:lineRule="auto"/>
+        <w:jc w:val="left"/>
+      </w:pPr>
+      <w:proofErr w:type="spellStart"/>
+      <w:r>
+        <w:lastRenderedPageBreak/>
+        <w:t>Kui</w:t>
+      </w:r>
+      <w:proofErr w:type="spellEnd"/>
+      <w:r>
+        <w:t xml:space="preserve"> </w:t>
+      </w:r>
+      <w:proofErr w:type="spellStart"/>
+      <w:r>
+        <w:t>oled</w:t>
+      </w:r>
+      <w:proofErr w:type="spellEnd"/>
+      <w:r>
+        <w:t xml:space="preserve"> </w:t>
+      </w:r>
+      <w:proofErr w:type="spellStart"/>
+      <w:r>
+        <w:t>skripti</w:t>
+      </w:r>
+      <w:proofErr w:type="spellEnd"/>
+      <w:r>
+        <w:t xml:space="preserve"> </w:t>
+      </w:r>
+      <w:proofErr w:type="spellStart"/>
+      <w:r>
+        <w:t>käivitamise</w:t>
+      </w:r>
+      <w:proofErr w:type="spellEnd"/>
+      <w:r>
+        <w:t xml:space="preserve"> </w:t>
+      </w:r>
+      <w:proofErr w:type="spellStart"/>
+      <w:r>
+        <w:t>aknas</w:t>
+      </w:r>
+      <w:proofErr w:type="spellEnd"/>
+    </w:p>
+    <w:p>
+      <w:pPr>
+        <w:pStyle w:val="ListParagraph"/>
+        <w:numPr>
+          <w:ilvl w:val="1"/>
+          <w:numId w:val="2"/>
+        </w:numPr>
+        <w:spacing w:line="259" w:lineRule="auto"/>
+        <w:jc w:val="left"/>
+      </w:pPr>
+      <w:r>
+        <w:t xml:space="preserve">All </w:t>
+      </w:r>
+      <w:proofErr w:type="spellStart"/>
+      <w:r>
+        <w:t>vasakul</w:t>
+      </w:r>
+      <w:proofErr w:type="spellEnd"/>
+      <w:r>
+        <w:t xml:space="preserve"> on Save task</w:t>
+      </w:r>
+    </w:p>
+    <w:p>
+      <w:pPr>
+        <w:pStyle w:val="ListParagraph"/>
+        <w:ind w:left="360"/>
+      </w:pPr>
       <w:r>
         <w:rPr>
           <w:noProof/>
           <w:lang w:eastAsia="en-GB"/>
         </w:rPr>
         <w:drawing>
-          <wp:inline distT="0" distB="0" distL="0" distR="0" wp14:anchorId="27133F34" wp14:editId="2B5104BE">
-            <wp:extent cx="5731510" cy="3655695"/>
-            <wp:effectExtent l="0" t="0" r="2540" b="1905"/>
-            <wp:docPr id="10" name="Picture 10"/>
+          <wp:inline distT="0" distB="0" distL="0" distR="0" wp14:anchorId="648A4BB2" wp14:editId="627F384C">
+            <wp:extent cx="5731510" cy="3706495"/>
+            <wp:effectExtent l="0" t="0" r="2540" b="8255"/>
+            <wp:docPr id="5" name="Picture 5"/>
             <wp:cNvGraphicFramePr>
               <a:graphicFrameLocks xmlns:a="http://schemas.openxmlformats.org/drawingml/2006/main" noChangeAspect="1"/>
             </wp:cNvGraphicFramePr>
@@ -1672,6 +1736,207 @@
                   <pic:spPr>
                     <a:xfrm>
                       <a:off x="0" y="0"/>
+                      <a:ext cx="5731510" cy="3706495"/>
+                    </a:xfrm>
+                    <a:prstGeom prst="rect">
+                      <a:avLst/>
+                    </a:prstGeom>
+                  </pic:spPr>
+                </pic:pic>
+              </a:graphicData>
+            </a:graphic>
+          </wp:inline>
+        </w:drawing>
+      </w:r>
+    </w:p>
+    <w:p>
+      <w:pPr>
+        <w:pStyle w:val="ListParagraph"/>
+        <w:ind w:left="360"/>
+      </w:pPr>
+      <w:r>
+        <w:t xml:space="preserve">5.2 Pane </w:t>
+      </w:r>
+      <w:proofErr w:type="spellStart"/>
+      <w:r>
+        <w:t>taskile</w:t>
+      </w:r>
+      <w:proofErr w:type="spellEnd"/>
+      <w:r>
+        <w:t xml:space="preserve"> </w:t>
+      </w:r>
+      <w:proofErr w:type="spellStart"/>
+      <w:r>
+        <w:t>nimeks</w:t>
+      </w:r>
+      <w:proofErr w:type="spellEnd"/>
+      <w:r>
+        <w:t xml:space="preserve"> </w:t>
+      </w:r>
+      <w:proofErr w:type="spellStart"/>
+      <w:r>
+        <w:t>kontroll</w:t>
+      </w:r>
+      <w:proofErr w:type="spellEnd"/>
+    </w:p>
+    <w:p>
+      <w:pPr>
+        <w:pStyle w:val="ListParagraph"/>
+        <w:ind w:left="360"/>
+      </w:pPr>
+      <w:r>
+        <w:t>5.3 OK</w:t>
+      </w:r>
+    </w:p>
+    <w:p>
+      <w:pPr>
+        <w:pStyle w:val="ListParagraph"/>
+        <w:ind w:left="360"/>
+      </w:pPr>
+      <w:r>
+        <w:rPr>
+          <w:noProof/>
+          <w:lang w:eastAsia="en-GB"/>
+        </w:rPr>
+        <w:drawing>
+          <wp:inline distT="0" distB="0" distL="0" distR="0" wp14:anchorId="51500DA2" wp14:editId="0727D9B2">
+            <wp:extent cx="3991532" cy="2534004"/>
+            <wp:effectExtent l="0" t="0" r="0" b="0"/>
+            <wp:docPr id="7" name="Picture 7"/>
+            <wp:cNvGraphicFramePr>
+              <a:graphicFrameLocks xmlns:a="http://schemas.openxmlformats.org/drawingml/2006/main" noChangeAspect="1"/>
+            </wp:cNvGraphicFramePr>
+            <a:graphic xmlns:a="http://schemas.openxmlformats.org/drawingml/2006/main">
+              <a:graphicData uri="http://schemas.openxmlformats.org/drawingml/2006/picture">
+                <pic:pic xmlns:pic="http://schemas.openxmlformats.org/drawingml/2006/picture">
+                  <pic:nvPicPr>
+                    <pic:cNvPr id="1" name=""/>
+                    <pic:cNvPicPr/>
+                  </pic:nvPicPr>
+                  <pic:blipFill>
+                    <a:blip r:embed="rId11"/>
+                    <a:stretch>
+                      <a:fillRect/>
+                    </a:stretch>
+                  </pic:blipFill>
+                  <pic:spPr>
+                    <a:xfrm>
+                      <a:off x="0" y="0"/>
+                      <a:ext cx="3991532" cy="2534004"/>
+                    </a:xfrm>
+                    <a:prstGeom prst="rect">
+                      <a:avLst/>
+                    </a:prstGeom>
+                  </pic:spPr>
+                </pic:pic>
+              </a:graphicData>
+            </a:graphic>
+          </wp:inline>
+        </w:drawing>
+      </w:r>
+    </w:p>
+    <w:p>
+      <w:pPr>
+        <w:spacing w:line="259" w:lineRule="auto"/>
+        <w:jc w:val="left"/>
+      </w:pPr>
+      <w:r>
+        <w:br w:type="page"/>
+      </w:r>
+    </w:p>
+    <w:p>
+      <w:pPr>
+        <w:pStyle w:val="ListParagraph"/>
+        <w:numPr>
+          <w:ilvl w:val="0"/>
+          <w:numId w:val="2"/>
+        </w:numPr>
+      </w:pPr>
+      <w:proofErr w:type="spellStart"/>
+      <w:r>
+        <w:lastRenderedPageBreak/>
+        <w:t>Taski</w:t>
+      </w:r>
+      <w:proofErr w:type="spellEnd"/>
+      <w:r>
+        <w:t xml:space="preserve"> </w:t>
+      </w:r>
+      <w:proofErr w:type="spellStart"/>
+      <w:r>
+        <w:t>käivit</w:t>
+      </w:r>
+      <w:r>
+        <w:t>a</w:t>
+      </w:r>
+      <w:r>
+        <w:t>mine</w:t>
+      </w:r>
+      <w:proofErr w:type="spellEnd"/>
+    </w:p>
+    <w:p>
+      <w:pPr>
+        <w:pStyle w:val="ListParagraph"/>
+        <w:numPr>
+          <w:ilvl w:val="1"/>
+          <w:numId w:val="2"/>
+        </w:numPr>
+      </w:pPr>
+      <w:proofErr w:type="spellStart"/>
+      <w:r>
+        <w:t>Tegumirealt</w:t>
+      </w:r>
+      <w:proofErr w:type="spellEnd"/>
+      <w:r>
+        <w:t xml:space="preserve"> Database</w:t>
+      </w:r>
+    </w:p>
+    <w:p>
+      <w:pPr>
+        <w:pStyle w:val="ListParagraph"/>
+        <w:numPr>
+          <w:ilvl w:val="1"/>
+          <w:numId w:val="2"/>
+        </w:numPr>
+      </w:pPr>
+      <w:r>
+        <w:t xml:space="preserve">Tasks -&gt; </w:t>
+      </w:r>
+      <w:proofErr w:type="spellStart"/>
+      <w:r>
+        <w:t>kontroll</w:t>
+      </w:r>
+      <w:proofErr w:type="spellEnd"/>
+    </w:p>
+    <w:p>
+      <w:r>
+        <w:rPr>
+          <w:noProof/>
+          <w:lang w:eastAsia="en-GB"/>
+        </w:rPr>
+        <w:drawing>
+          <wp:inline distT="0" distB="0" distL="0" distR="0" wp14:anchorId="27133F34" wp14:editId="2B5104BE">
+            <wp:extent cx="5731510" cy="3655695"/>
+            <wp:effectExtent l="0" t="0" r="2540" b="1905"/>
+            <wp:docPr id="10" name="Picture 10"/>
+            <wp:cNvGraphicFramePr>
+              <a:graphicFrameLocks xmlns:a="http://schemas.openxmlformats.org/drawingml/2006/main" noChangeAspect="1"/>
+            </wp:cNvGraphicFramePr>
+            <a:graphic xmlns:a="http://schemas.openxmlformats.org/drawingml/2006/main">
+              <a:graphicData uri="http://schemas.openxmlformats.org/drawingml/2006/picture">
+                <pic:pic xmlns:pic="http://schemas.openxmlformats.org/drawingml/2006/picture">
+                  <pic:nvPicPr>
+                    <pic:cNvPr id="1" name=""/>
+                    <pic:cNvPicPr/>
+                  </pic:nvPicPr>
+                  <pic:blipFill>
+                    <a:blip r:embed="rId12"/>
+                    <a:stretch>
+                      <a:fillRect/>
+                    </a:stretch>
+                  </pic:blipFill>
+                  <pic:spPr>
+                    <a:xfrm>
+                      <a:off x="0" y="0"/>
                       <a:ext cx="5731510" cy="3655695"/>
                     </a:xfrm>
                     <a:prstGeom prst="rect">
@@ -2216,7 +2481,7 @@
                     <pic:cNvPicPr/>
                   </pic:nvPicPr>
                   <pic:blipFill>
-                    <a:blip r:embed="rId11"/>
+                    <a:blip r:embed="rId13"/>
                     <a:stretch>
                       <a:fillRect/>
                     </a:stretch>

</xml_diff>